<commit_message>
First tesis revision, need to add more arguments in each table and figures. The system idea no clarify
</commit_message>
<xml_diff>
--- a/develop_research/Tesis2.docx
+++ b/develop_research/Tesis2.docx
@@ -1,6 +1,6 @@
 
 <file path=word/document.xml><?xml version="1.0" encoding="utf-8"?>
-<w:document xmlns:wpc="http://schemas.microsoft.com/office/word/2010/wordprocessingCanvas" xmlns:cx="http://schemas.microsoft.com/office/drawing/2014/chartex" xmlns:mc="http://schemas.openxmlformats.org/markup-compatibility/2006" xmlns:o="urn:schemas-microsoft-com:office:office" xmlns:r="http://schemas.openxmlformats.org/officeDocument/2006/relationships" xmlns:m="http://schemas.openxmlformats.org/officeDocument/2006/math" xmlns:v="urn:schemas-microsoft-com:vml" xmlns:wp14="http://schemas.microsoft.com/office/word/2010/wordprocessingDrawing" xmlns:wp="http://schemas.openxmlformats.org/drawingml/2006/wordprocessingDrawing" xmlns:w10="urn:schemas-microsoft-com:office:word" xmlns:w="http://schemas.openxmlformats.org/wordprocessingml/2006/main" xmlns:w14="http://schemas.microsoft.com/office/word/2010/wordml" xmlns:w15="http://schemas.microsoft.com/office/word/2012/wordml" xmlns:w16se="http://schemas.microsoft.com/office/word/2015/wordml/symex" xmlns:wpg="http://schemas.microsoft.com/office/word/2010/wordprocessingGroup" xmlns:wpi="http://schemas.microsoft.com/office/word/2010/wordprocessingInk" xmlns:wne="http://schemas.microsoft.com/office/word/2006/wordml" xmlns:wps="http://schemas.microsoft.com/office/word/2010/wordprocessingShape" mc:Ignorable="w14 w15 w16se wp14">
+<w:document xmlns:wpc="http://schemas.microsoft.com/office/word/2010/wordprocessingCanvas" xmlns:cx="http://schemas.microsoft.com/office/drawing/2014/chartex" xmlns:cx1="http://schemas.microsoft.com/office/drawing/2015/9/8/chartex" xmlns:cx2="http://schemas.microsoft.com/office/drawing/2015/10/21/chartex" xmlns:cx3="http://schemas.microsoft.com/office/drawing/2016/5/9/chartex" xmlns:cx4="http://schemas.microsoft.com/office/drawing/2016/5/10/chartex" xmlns:cx5="http://schemas.microsoft.com/office/drawing/2016/5/11/chartex" xmlns:cx6="http://schemas.microsoft.com/office/drawing/2016/5/12/chartex" xmlns:cx7="http://schemas.microsoft.com/office/drawing/2016/5/13/chartex" xmlns:cx8="http://schemas.microsoft.com/office/drawing/2016/5/14/chartex" xmlns:mc="http://schemas.openxmlformats.org/markup-compatibility/2006" xmlns:aink="http://schemas.microsoft.com/office/drawing/2016/ink" xmlns:am3d="http://schemas.microsoft.com/office/drawing/2017/model3d" xmlns:o="urn:schemas-microsoft-com:office:office" xmlns:oel="http://schemas.microsoft.com/office/2019/extlst" xmlns:r="http://schemas.openxmlformats.org/officeDocument/2006/relationships" xmlns:m="http://schemas.openxmlformats.org/officeDocument/2006/math" xmlns:v="urn:schemas-microsoft-com:vml" xmlns:wp14="http://schemas.microsoft.com/office/word/2010/wordprocessingDrawing" xmlns:wp="http://schemas.openxmlformats.org/drawingml/2006/wordprocessingDrawing" xmlns:w10="urn:schemas-microsoft-com:office:word" xmlns:w="http://schemas.openxmlformats.org/wordprocessingml/2006/main" xmlns:w14="http://schemas.microsoft.com/office/word/2010/wordml" xmlns:w15="http://schemas.microsoft.com/office/word/2012/wordml" xmlns:w16cex="http://schemas.microsoft.com/office/word/2018/wordml/cex" xmlns:w16cid="http://schemas.microsoft.com/office/word/2016/wordml/cid" xmlns:w16="http://schemas.microsoft.com/office/word/2018/wordml" xmlns:w16sdtdh="http://schemas.microsoft.com/office/word/2020/wordml/sdtdatahash" xmlns:w16se="http://schemas.microsoft.com/office/word/2015/wordml/symex" xmlns:wpg="http://schemas.microsoft.com/office/word/2010/wordprocessingGroup" xmlns:wpi="http://schemas.microsoft.com/office/word/2010/wordprocessingInk" xmlns:wne="http://schemas.microsoft.com/office/word/2006/wordml" xmlns:wps="http://schemas.microsoft.com/office/word/2010/wordprocessingShape" mc:Ignorable="w14 w15 w16se w16cid w16 w16cex w16sdtdh wp14">
   <w:body>
     <w:p>
       <w:pPr>
@@ -21,7 +21,7 @@
           <w:szCs w:val="24"/>
         </w:rPr>
         <w:drawing>
-          <wp:inline distT="0" distB="0" distL="0" distR="0" wp14:anchorId="0AAD07B3" wp14:editId="2B0D0464">
+          <wp:inline distT="0" distB="0" distL="0" distR="0" wp14:anchorId="390B48A1" wp14:editId="00EE251B">
             <wp:extent cx="1242060" cy="1242060"/>
             <wp:effectExtent l="0" t="0" r="0" b="0"/>
             <wp:docPr id="89" name="Imagen 26"/>
@@ -237,7 +237,87 @@
           <w:szCs w:val="28"/>
           <w:lang w:val="es-ES" w:eastAsia="es-ES"/>
         </w:rPr>
-        <w:t>Herramienta de Procesamiento de Lenguaje Natural para el reconocimient</w:t>
+        <w:t>Herramienta</w:t>
+      </w:r>
+      <w:r>
+        <w:rPr>
+          <w:rFonts w:ascii="Times New Roman" w:eastAsia="Times New Roman" w:hAnsi="Times New Roman" w:cs="Times New Roman"/>
+          <w:bCs/>
+          <w:sz w:val="28"/>
+          <w:szCs w:val="28"/>
+          <w:lang w:val="es-ES" w:eastAsia="es-ES"/>
+        </w:rPr>
+        <w:t xml:space="preserve"> informática</w:t>
+      </w:r>
+      <w:r>
+        <w:rPr>
+          <w:rFonts w:ascii="Times New Roman" w:eastAsia="Times New Roman" w:hAnsi="Times New Roman" w:cs="Times New Roman"/>
+          <w:bCs/>
+          <w:sz w:val="28"/>
+          <w:szCs w:val="28"/>
+          <w:lang w:val="es-ES" w:eastAsia="es-ES"/>
+        </w:rPr>
+        <w:t xml:space="preserve"> de </w:t>
+      </w:r>
+      <w:r>
+        <w:rPr>
+          <w:rFonts w:ascii="Times New Roman" w:eastAsia="Times New Roman" w:hAnsi="Times New Roman" w:cs="Times New Roman"/>
+          <w:bCs/>
+          <w:sz w:val="28"/>
+          <w:szCs w:val="28"/>
+          <w:lang w:val="es-ES" w:eastAsia="es-ES"/>
+        </w:rPr>
+        <w:t>p</w:t>
+      </w:r>
+      <w:r>
+        <w:rPr>
+          <w:rFonts w:ascii="Times New Roman" w:eastAsia="Times New Roman" w:hAnsi="Times New Roman" w:cs="Times New Roman"/>
+          <w:bCs/>
+          <w:sz w:val="28"/>
+          <w:szCs w:val="28"/>
+          <w:lang w:val="es-ES" w:eastAsia="es-ES"/>
+        </w:rPr>
+        <w:t xml:space="preserve">rocesamiento de </w:t>
+      </w:r>
+      <w:r>
+        <w:rPr>
+          <w:rFonts w:ascii="Times New Roman" w:eastAsia="Times New Roman" w:hAnsi="Times New Roman" w:cs="Times New Roman"/>
+          <w:bCs/>
+          <w:sz w:val="28"/>
+          <w:szCs w:val="28"/>
+          <w:lang w:val="es-ES" w:eastAsia="es-ES"/>
+        </w:rPr>
+        <w:t>l</w:t>
+      </w:r>
+      <w:r>
+        <w:rPr>
+          <w:rFonts w:ascii="Times New Roman" w:eastAsia="Times New Roman" w:hAnsi="Times New Roman" w:cs="Times New Roman"/>
+          <w:bCs/>
+          <w:sz w:val="28"/>
+          <w:szCs w:val="28"/>
+          <w:lang w:val="es-ES" w:eastAsia="es-ES"/>
+        </w:rPr>
+        <w:t xml:space="preserve">enguaje </w:t>
+      </w:r>
+      <w:r>
+        <w:rPr>
+          <w:rFonts w:ascii="Times New Roman" w:eastAsia="Times New Roman" w:hAnsi="Times New Roman" w:cs="Times New Roman"/>
+          <w:bCs/>
+          <w:sz w:val="28"/>
+          <w:szCs w:val="28"/>
+          <w:lang w:val="es-ES" w:eastAsia="es-ES"/>
+        </w:rPr>
+        <w:t>n</w:t>
+      </w:r>
+      <w:r>
+        <w:rPr>
+          <w:rFonts w:ascii="Times New Roman" w:eastAsia="Times New Roman" w:hAnsi="Times New Roman" w:cs="Times New Roman"/>
+          <w:bCs/>
+          <w:sz w:val="28"/>
+          <w:szCs w:val="28"/>
+          <w:lang w:val="es-ES" w:eastAsia="es-ES"/>
+        </w:rPr>
+        <w:t>atural para el reconocimient</w:t>
       </w:r>
       <w:r>
         <w:rPr>
@@ -874,8 +954,6 @@
             </w:rPr>
             <w:t>Tabla de contenido</w:t>
           </w:r>
-          <w:bookmarkStart w:id="2" w:name="_GoBack"/>
-          <w:bookmarkEnd w:id="2"/>
         </w:p>
         <w:p>
           <w:pPr>
@@ -4587,8 +4665,8 @@
           <w:lang w:val="es-ES" w:eastAsia="es-ES"/>
         </w:rPr>
       </w:pPr>
-      <w:bookmarkStart w:id="3" w:name="_Toc404868136"/>
-      <w:bookmarkStart w:id="4" w:name="_Toc162942055"/>
+      <w:bookmarkStart w:id="2" w:name="_Toc404868136"/>
+      <w:bookmarkStart w:id="3" w:name="_Toc162942055"/>
       <w:bookmarkEnd w:id="1"/>
       <w:r>
         <w:rPr>
@@ -4600,8 +4678,8 @@
         </w:rPr>
         <w:t>INTRODUCCIÓN</w:t>
       </w:r>
+      <w:bookmarkEnd w:id="2"/>
       <w:bookmarkEnd w:id="3"/>
-      <w:bookmarkEnd w:id="4"/>
     </w:p>
     <w:p>
       <w:pPr>
@@ -6478,10 +6556,10 @@
           <w:lang w:val="es-ES" w:eastAsia="es-ES"/>
         </w:rPr>
       </w:pPr>
-      <w:bookmarkStart w:id="5" w:name="_Toc12979340"/>
+      <w:bookmarkStart w:id="4" w:name="_Toc12979340"/>
+      <w:bookmarkStart w:id="5" w:name="_Toc162942056"/>
       <w:bookmarkStart w:id="6" w:name="_Toc404868137"/>
       <w:bookmarkStart w:id="7" w:name="_Toc133918212"/>
-      <w:bookmarkStart w:id="8" w:name="_Toc162942056"/>
       <w:r>
         <w:rPr>
           <w:rFonts w:ascii="Arial" w:eastAsia="Times New Roman" w:hAnsi="Arial" w:cs="Times New Roman"/>
@@ -6493,26 +6571,26 @@
         <w:lastRenderedPageBreak/>
         <w:t>MARCO TEÓRICO</w:t>
       </w:r>
+      <w:bookmarkEnd w:id="4"/>
       <w:bookmarkEnd w:id="5"/>
+    </w:p>
+    <w:p>
+      <w:pPr>
+        <w:jc w:val="both"/>
+        <w:rPr>
+          <w:rFonts w:ascii="Arial" w:hAnsi="Arial" w:cs="Arial"/>
+          <w:lang w:val="es-MX" w:eastAsia="es-ES"/>
+        </w:rPr>
+      </w:pPr>
+      <w:bookmarkStart w:id="8" w:name="_Toc133918213"/>
+      <w:r>
+        <w:rPr>
+          <w:rFonts w:ascii="Arial" w:hAnsi="Arial" w:cs="Arial"/>
+          <w:lang w:val="es-MX" w:eastAsia="es-ES"/>
+        </w:rPr>
+        <w:t>En este capítulo se explican los principales aspectos teóricos, los conceptos básicos de las tecnologías y la caracterización de las herramientas computacionales utilizadas.</w:t>
+      </w:r>
       <w:bookmarkEnd w:id="8"/>
-    </w:p>
-    <w:p>
-      <w:pPr>
-        <w:jc w:val="both"/>
-        <w:rPr>
-          <w:rFonts w:ascii="Arial" w:hAnsi="Arial" w:cs="Arial"/>
-          <w:lang w:val="es-MX" w:eastAsia="es-ES"/>
-        </w:rPr>
-      </w:pPr>
-      <w:bookmarkStart w:id="9" w:name="_Toc133918213"/>
-      <w:r>
-        <w:rPr>
-          <w:rFonts w:ascii="Arial" w:hAnsi="Arial" w:cs="Arial"/>
-          <w:lang w:val="es-MX" w:eastAsia="es-ES"/>
-        </w:rPr>
-        <w:t>En este capítulo se explican los principales aspectos teóricos, los conceptos básicos de las tecnologías y la caracterización de las herramientas computacionales utilizadas.</w:t>
-      </w:r>
-      <w:bookmarkEnd w:id="9"/>
       <w:r>
         <w:rPr>
           <w:rFonts w:ascii="Arial" w:eastAsia="Times New Roman" w:hAnsi="Arial" w:cs="Times New Roman"/>
@@ -6530,83 +6608,83 @@
       <w:pPr>
         <w:pStyle w:val="Ttulo2"/>
       </w:pPr>
-      <w:bookmarkStart w:id="10" w:name="_Toc162456432"/>
-      <w:bookmarkStart w:id="11" w:name="_Toc162942057"/>
+      <w:bookmarkStart w:id="9" w:name="_Toc162456432"/>
+      <w:bookmarkStart w:id="10" w:name="_Toc162942057"/>
       <w:r>
         <w:t>Procesamiento del Lenguaje Natural</w:t>
       </w:r>
+      <w:bookmarkEnd w:id="9"/>
       <w:bookmarkEnd w:id="10"/>
+    </w:p>
+    <w:p>
+      <w:pPr>
+        <w:jc w:val="both"/>
+        <w:rPr>
+          <w:rFonts w:ascii="Arial" w:hAnsi="Arial" w:cs="Arial"/>
+          <w:lang w:val="es-US" w:eastAsia="es-ES"/>
+        </w:rPr>
+      </w:pPr>
+      <w:r>
+        <w:rPr>
+          <w:rFonts w:ascii="Arial" w:hAnsi="Arial" w:cs="Arial"/>
+          <w:lang w:val="es-US" w:eastAsia="es-ES"/>
+        </w:rPr>
+        <w:t xml:space="preserve">El procesamiento de lenguaje natural (NLP) es una tecnología de machine learning que brinda a las computadoras la capacidad de interpretar, manipular y comprender el lenguaje humano. Hoy en día, las organizaciones tienen grandes volúmenes de datos de varios canales de comunicación, como correos electrónicos, mensajes de texto, fuentes de noticias en redes sociales, vídeo, audio y más. Utilizan software de NLP para procesar de forma automática estos datos, analizan la intención o el sentimiento del mensaje y responden en tiempo real a la comunicación humana. </w:t>
+      </w:r>
+      <w:r>
+        <w:rPr>
+          <w:rFonts w:ascii="Arial" w:hAnsi="Arial" w:cs="Arial"/>
+          <w:lang w:val="es-US" w:eastAsia="es-ES"/>
+        </w:rPr>
+        <w:fldChar w:fldCharType="begin"/>
+      </w:r>
+      <w:r>
+        <w:rPr>
+          <w:rFonts w:ascii="Arial" w:hAnsi="Arial" w:cs="Arial"/>
+          <w:lang w:val="es-US" w:eastAsia="es-ES"/>
+        </w:rPr>
+        <w:instrText xml:space="preserve"> ADDIN ZOTERO_ITEM CSL_CITATION {"citationID":"YbdR9Zug","properties":{"formattedCitation":"[4]","plainCitation":"[4]","noteIndex":0},"citationItems":[{"id":11,"uris":["http://zotero.org/users/12617652/items/VMW3CQGZ"],"itemData":{"id":11,"type":"webpage","abstract":"¿Qué es el Procesamiento del lenguaje natural, cómo y por qué las empresas utilizan el Procesamiento del lenguaje natural y cómo utilizar el Procesamiento del lenguaje natural con AWS?","container-title":"Amazon Web Services, Inc.","language":"es-ES","title":"¿Qué es el procesamiento de lenguaje natural? - Explicación del procesamiento de lenguaje natural - AWS","title-short":"¿Qué es el procesamiento de lenguaje natural?","URL":"https://aws.amazon.com/es/what-is/nlp/","accessed":{"date-parts":[["2023",10,7]]}}}],"schema":"https://github.com/citation-style-language/schema/raw/master/csl-citation.json"} </w:instrText>
+      </w:r>
+      <w:r>
+        <w:rPr>
+          <w:rFonts w:ascii="Arial" w:hAnsi="Arial" w:cs="Arial"/>
+          <w:lang w:val="es-US" w:eastAsia="es-ES"/>
+        </w:rPr>
+        <w:fldChar w:fldCharType="separate"/>
+      </w:r>
+      <w:r>
+        <w:rPr>
+          <w:rFonts w:ascii="Arial" w:hAnsi="Arial" w:cs="Arial"/>
+        </w:rPr>
+        <w:t>[4]</w:t>
+      </w:r>
+      <w:r>
+        <w:rPr>
+          <w:rFonts w:ascii="Arial" w:hAnsi="Arial" w:cs="Arial"/>
+          <w:lang w:val="es-US" w:eastAsia="es-ES"/>
+        </w:rPr>
+        <w:fldChar w:fldCharType="end"/>
+      </w:r>
+    </w:p>
+    <w:p>
+      <w:pPr>
+        <w:pStyle w:val="Ttulo2"/>
+      </w:pPr>
+      <w:bookmarkStart w:id="11" w:name="_Toc162942058"/>
+      <w:r>
+        <w:t>Estado del Arte de los marcos de procesamiento del lenguaje natural para la detección de entidades</w:t>
+      </w:r>
       <w:bookmarkEnd w:id="11"/>
     </w:p>
     <w:p>
       <w:pPr>
-        <w:jc w:val="both"/>
-        <w:rPr>
-          <w:rFonts w:ascii="Arial" w:hAnsi="Arial" w:cs="Arial"/>
-          <w:lang w:val="es-US" w:eastAsia="es-ES"/>
-        </w:rPr>
-      </w:pPr>
-      <w:r>
-        <w:rPr>
-          <w:rFonts w:ascii="Arial" w:hAnsi="Arial" w:cs="Arial"/>
-          <w:lang w:val="es-US" w:eastAsia="es-ES"/>
-        </w:rPr>
-        <w:t xml:space="preserve">El procesamiento de lenguaje natural (NLP) es una tecnología de machine learning que brinda a las computadoras la capacidad de interpretar, manipular y comprender el lenguaje humano. Hoy en día, las organizaciones tienen grandes volúmenes de datos de varios canales de comunicación, como correos electrónicos, mensajes de texto, fuentes de noticias en redes sociales, vídeo, audio y más. Utilizan software de NLP para procesar de forma automática estos datos, analizan la intención o el sentimiento del mensaje y responden en tiempo real a la comunicación humana. </w:t>
-      </w:r>
-      <w:r>
-        <w:rPr>
-          <w:rFonts w:ascii="Arial" w:hAnsi="Arial" w:cs="Arial"/>
-          <w:lang w:val="es-US" w:eastAsia="es-ES"/>
-        </w:rPr>
-        <w:fldChar w:fldCharType="begin"/>
-      </w:r>
-      <w:r>
-        <w:rPr>
-          <w:rFonts w:ascii="Arial" w:hAnsi="Arial" w:cs="Arial"/>
-          <w:lang w:val="es-US" w:eastAsia="es-ES"/>
-        </w:rPr>
-        <w:instrText xml:space="preserve"> ADDIN ZOTERO_ITEM CSL_CITATION {"citationID":"YbdR9Zug","properties":{"formattedCitation":"[4]","plainCitation":"[4]","noteIndex":0},"citationItems":[{"id":11,"uris":["http://zotero.org/users/12617652/items/VMW3CQGZ"],"itemData":{"id":11,"type":"webpage","abstract":"¿Qué es el Procesamiento del lenguaje natural, cómo y por qué las empresas utilizan el Procesamiento del lenguaje natural y cómo utilizar el Procesamiento del lenguaje natural con AWS?","container-title":"Amazon Web Services, Inc.","language":"es-ES","title":"¿Qué es el procesamiento de lenguaje natural? - Explicación del procesamiento de lenguaje natural - AWS","title-short":"¿Qué es el procesamiento de lenguaje natural?","URL":"https://aws.amazon.com/es/what-is/nlp/","accessed":{"date-parts":[["2023",10,7]]}}}],"schema":"https://github.com/citation-style-language/schema/raw/master/csl-citation.json"} </w:instrText>
-      </w:r>
-      <w:r>
-        <w:rPr>
-          <w:rFonts w:ascii="Arial" w:hAnsi="Arial" w:cs="Arial"/>
-          <w:lang w:val="es-US" w:eastAsia="es-ES"/>
-        </w:rPr>
-        <w:fldChar w:fldCharType="separate"/>
-      </w:r>
-      <w:r>
-        <w:rPr>
-          <w:rFonts w:ascii="Arial" w:hAnsi="Arial" w:cs="Arial"/>
-        </w:rPr>
-        <w:t>[4]</w:t>
-      </w:r>
-      <w:r>
-        <w:rPr>
-          <w:rFonts w:ascii="Arial" w:hAnsi="Arial" w:cs="Arial"/>
-          <w:lang w:val="es-US" w:eastAsia="es-ES"/>
-        </w:rPr>
-        <w:fldChar w:fldCharType="end"/>
-      </w:r>
-    </w:p>
-    <w:p>
-      <w:pPr>
-        <w:pStyle w:val="Ttulo2"/>
-      </w:pPr>
-      <w:bookmarkStart w:id="12" w:name="_Toc162942058"/>
-      <w:r>
-        <w:t>Estado del Arte de los marcos de procesamiento del lenguaje natural para la detección de entidades</w:t>
+        <w:pStyle w:val="Ttulo3"/>
+      </w:pPr>
+      <w:bookmarkStart w:id="12" w:name="_Toc162942059"/>
+      <w:r>
+        <w:t>Google NLP</w:t>
       </w:r>
       <w:bookmarkEnd w:id="12"/>
-    </w:p>
-    <w:p>
-      <w:pPr>
-        <w:pStyle w:val="Ttulo3"/>
-      </w:pPr>
-      <w:bookmarkStart w:id="13" w:name="_Toc162942059"/>
-      <w:r>
-        <w:t>Google NLP</w:t>
-      </w:r>
-      <w:bookmarkEnd w:id="13"/>
     </w:p>
     <w:p>
       <w:pPr>
@@ -6622,7 +6700,7 @@
           <w:szCs w:val="24"/>
         </w:rPr>
         <w:drawing>
-          <wp:inline distT="0" distB="0" distL="0" distR="0" wp14:anchorId="5A100B59" wp14:editId="34902B20">
+          <wp:inline distT="0" distB="0" distL="0" distR="0" wp14:anchorId="4B121D67" wp14:editId="10FED2C9">
             <wp:extent cx="3978615" cy="2874639"/>
             <wp:effectExtent l="0" t="0" r="0" b="0"/>
             <wp:docPr id="10" name="Imagen 10"/>
@@ -6804,11 +6882,11 @@
       <w:pPr>
         <w:pStyle w:val="Ttulo3"/>
       </w:pPr>
-      <w:bookmarkStart w:id="14" w:name="_Toc162942060"/>
+      <w:bookmarkStart w:id="13" w:name="_Toc162942060"/>
       <w:r>
         <w:t>ChatGPT</w:t>
       </w:r>
-      <w:bookmarkEnd w:id="14"/>
+      <w:bookmarkEnd w:id="13"/>
     </w:p>
     <w:p>
       <w:pPr>
@@ -6823,7 +6901,7 @@
           <w:noProof/>
         </w:rPr>
         <w:drawing>
-          <wp:inline distT="0" distB="0" distL="0" distR="0" wp14:anchorId="19D343A4" wp14:editId="58D6BC53">
+          <wp:inline distT="0" distB="0" distL="0" distR="0" wp14:anchorId="1AE92A36" wp14:editId="7E050E23">
             <wp:extent cx="2743200" cy="1666875"/>
             <wp:effectExtent l="0" t="0" r="0" b="9525"/>
             <wp:docPr id="1" name="Imagen 1"/>
@@ -7033,11 +7111,11 @@
       <w:pPr>
         <w:pStyle w:val="Ttulo3"/>
       </w:pPr>
-      <w:bookmarkStart w:id="15" w:name="_Toc162942061"/>
+      <w:bookmarkStart w:id="14" w:name="_Toc162942061"/>
       <w:r>
         <w:t>IBM Watson Discovery</w:t>
       </w:r>
-      <w:bookmarkEnd w:id="15"/>
+      <w:bookmarkEnd w:id="14"/>
     </w:p>
     <w:p>
       <w:pPr>
@@ -7052,7 +7130,7 @@
           <w:noProof/>
         </w:rPr>
         <w:drawing>
-          <wp:inline distT="0" distB="0" distL="0" distR="0" wp14:anchorId="41039C83" wp14:editId="429817B2">
+          <wp:inline distT="0" distB="0" distL="0" distR="0" wp14:anchorId="22FC6195" wp14:editId="47385730">
             <wp:extent cx="2884775" cy="1835150"/>
             <wp:effectExtent l="0" t="0" r="0" b="0"/>
             <wp:docPr id="2" name="Imagen 2"/>
@@ -7210,12 +7288,12 @@
       <w:pPr>
         <w:pStyle w:val="Ttulo3"/>
       </w:pPr>
-      <w:bookmarkStart w:id="16" w:name="_Toc162942062"/>
+      <w:bookmarkStart w:id="15" w:name="_Toc162942062"/>
       <w:r>
         <w:lastRenderedPageBreak/>
         <w:t>Amazon Comprehend</w:t>
       </w:r>
-      <w:bookmarkEnd w:id="16"/>
+      <w:bookmarkEnd w:id="15"/>
     </w:p>
     <w:p>
       <w:pPr>
@@ -7232,7 +7310,7 @@
           <w:noProof/>
         </w:rPr>
         <w:drawing>
-          <wp:inline distT="0" distB="0" distL="0" distR="0" wp14:anchorId="5FD1D3CA" wp14:editId="0FB6DB34">
+          <wp:inline distT="0" distB="0" distL="0" distR="0" wp14:anchorId="57759FE8" wp14:editId="56846E75">
             <wp:extent cx="2628900" cy="1390650"/>
             <wp:effectExtent l="0" t="0" r="0" b="0"/>
             <wp:docPr id="3" name="Imagen 3"/>
@@ -7383,11 +7461,11 @@
       <w:pPr>
         <w:pStyle w:val="Ttulo3"/>
       </w:pPr>
-      <w:bookmarkStart w:id="17" w:name="_Toc162942063"/>
+      <w:bookmarkStart w:id="16" w:name="_Toc162942063"/>
       <w:r>
         <w:t>Dandelion</w:t>
       </w:r>
-      <w:bookmarkEnd w:id="17"/>
+      <w:bookmarkEnd w:id="16"/>
     </w:p>
     <w:p>
       <w:pPr>
@@ -7403,7 +7481,7 @@
           <w:noProof/>
         </w:rPr>
         <w:drawing>
-          <wp:inline distT="0" distB="0" distL="0" distR="0" wp14:anchorId="7504262A" wp14:editId="3B391604">
+          <wp:inline distT="0" distB="0" distL="0" distR="0" wp14:anchorId="318E5CEA" wp14:editId="3D8F51C1">
             <wp:extent cx="4140540" cy="2549499"/>
             <wp:effectExtent l="0" t="0" r="0" b="3810"/>
             <wp:docPr id="11" name="Imagen 11"/>
@@ -7592,11 +7670,11 @@
       <w:pPr>
         <w:pStyle w:val="Ttulo2"/>
       </w:pPr>
-      <w:bookmarkStart w:id="18" w:name="_Toc162942064"/>
+      <w:bookmarkStart w:id="17" w:name="_Toc162942064"/>
       <w:r>
         <w:t>Herramientas, Lenguaje de programación y Tecnologías</w:t>
       </w:r>
-      <w:bookmarkEnd w:id="18"/>
+      <w:bookmarkEnd w:id="17"/>
       <w:r>
         <w:t xml:space="preserve"> </w:t>
       </w:r>
@@ -7621,12 +7699,12 @@
       <w:pPr>
         <w:pStyle w:val="Ttulo3"/>
       </w:pPr>
-      <w:bookmarkStart w:id="19" w:name="_Toc162942065"/>
+      <w:bookmarkStart w:id="18" w:name="_Toc162942065"/>
       <w:r>
         <w:lastRenderedPageBreak/>
         <w:t>Python</w:t>
       </w:r>
-      <w:bookmarkEnd w:id="19"/>
+      <w:bookmarkEnd w:id="18"/>
     </w:p>
     <w:p>
       <w:pPr>
@@ -7873,11 +7951,11 @@
       <w:pPr>
         <w:pStyle w:val="Ttulo3"/>
       </w:pPr>
-      <w:bookmarkStart w:id="20" w:name="_Toc162942066"/>
+      <w:bookmarkStart w:id="19" w:name="_Toc162942066"/>
       <w:r>
         <w:t>Visual Studio Code</w:t>
       </w:r>
-      <w:bookmarkEnd w:id="20"/>
+      <w:bookmarkEnd w:id="19"/>
     </w:p>
     <w:p>
       <w:pPr>
@@ -8251,11 +8329,11 @@
       <w:pPr>
         <w:pStyle w:val="Ttulo3"/>
       </w:pPr>
-      <w:bookmarkStart w:id="21" w:name="_Toc162942067"/>
+      <w:bookmarkStart w:id="20" w:name="_Toc162942067"/>
       <w:r>
         <w:t>Elasticsearch</w:t>
       </w:r>
-      <w:bookmarkEnd w:id="21"/>
+      <w:bookmarkEnd w:id="20"/>
     </w:p>
     <w:p>
       <w:pPr>
@@ -8611,7 +8689,7 @@
           <w:color w:val="333333"/>
         </w:rPr>
         <w:drawing>
-          <wp:inline distT="0" distB="0" distL="0" distR="0" wp14:anchorId="180E5B91" wp14:editId="79DB816B">
+          <wp:inline distT="0" distB="0" distL="0" distR="0" wp14:anchorId="3E401D4C" wp14:editId="3CB0D1B0">
             <wp:extent cx="5400040" cy="2422009"/>
             <wp:effectExtent l="0" t="0" r="0" b="0"/>
             <wp:docPr id="9" name="Imagen 9" descr="C:\Users\luis\Pictures\lucene.PNG"/>
@@ -8694,209 +8772,209 @@
       <w:pPr>
         <w:pStyle w:val="Ttulo3"/>
       </w:pPr>
-      <w:bookmarkStart w:id="22" w:name="_Toc162942068"/>
+      <w:bookmarkStart w:id="21" w:name="_Toc162942068"/>
       <w:r>
         <w:t>Git</w:t>
       </w:r>
+      <w:bookmarkEnd w:id="21"/>
+    </w:p>
+    <w:p>
+      <w:pPr>
+        <w:jc w:val="both"/>
+        <w:rPr>
+          <w:rFonts w:ascii="Arial" w:hAnsi="Arial" w:cs="Arial"/>
+          <w:lang w:val="es-US" w:eastAsia="es-ES"/>
+        </w:rPr>
+      </w:pPr>
+      <w:r>
+        <w:rPr>
+          <w:rFonts w:ascii="Arial" w:hAnsi="Arial" w:cs="Arial"/>
+          <w:lang w:val="es-US" w:eastAsia="es-ES"/>
+        </w:rPr>
+        <w:t xml:space="preserve">Git es un sistema de control de versiones distribuido que se utiliza para rastrear cambios en archivos y coordinar el trabajo entre programadores. Es el sistema de control de versiones más popular en el mundo y se utiliza para una amplia gama de proyectos, desde software hasta documentación </w:t>
+      </w:r>
+      <w:r>
+        <w:rPr>
+          <w:rFonts w:ascii="Arial" w:hAnsi="Arial" w:cs="Arial"/>
+          <w:lang w:val="es-US" w:eastAsia="es-ES"/>
+        </w:rPr>
+        <w:fldChar w:fldCharType="begin"/>
+      </w:r>
+      <w:r>
+        <w:rPr>
+          <w:rFonts w:ascii="Arial" w:hAnsi="Arial" w:cs="Arial"/>
+          <w:lang w:val="es-US" w:eastAsia="es-ES"/>
+        </w:rPr>
+        <w:instrText xml:space="preserve"> ADDIN ZOTERO_ITEM CSL_CITATION {"citationID":"ypCYHFbo","properties":{"formattedCitation":"[11]","plainCitation":"[11]","noteIndex":0},"citationItems":[{"id":82,"uris":["http://zotero.org/users/12617652/items/382F3WHL"],"itemData":{"id":82,"type":"webpage","abstract":"Learn what is Git, what its main features and strong sides are, how it works, and why it is the most widely used version control system.","container-title":"Knowledge Base by phoenixNAP","language":"en-US","title":"What Is Git and What Is It Used For? {+ Main Features}","title-short":"What Is Git and What Is It Used For?","URL":"https://phoenixnap.com/kb/what-is-git","author":[{"family":"Marijan","given":"Bosko"}],"accessed":{"date-parts":[["2023",11,9]]},"issued":{"date-parts":[["2021",7,28]]}}}],"schema":"https://github.com/citation-style-language/schema/raw/master/csl-citation.json"} </w:instrText>
+      </w:r>
+      <w:r>
+        <w:rPr>
+          <w:rFonts w:ascii="Arial" w:hAnsi="Arial" w:cs="Arial"/>
+          <w:lang w:val="es-US" w:eastAsia="es-ES"/>
+        </w:rPr>
+        <w:fldChar w:fldCharType="separate"/>
+      </w:r>
+      <w:r>
+        <w:rPr>
+          <w:rFonts w:ascii="Arial" w:hAnsi="Arial" w:cs="Arial"/>
+          <w:lang w:val="es-US"/>
+        </w:rPr>
+        <w:t>[11]</w:t>
+      </w:r>
+      <w:r>
+        <w:rPr>
+          <w:rFonts w:ascii="Arial" w:hAnsi="Arial" w:cs="Arial"/>
+          <w:lang w:val="es-US" w:eastAsia="es-ES"/>
+        </w:rPr>
+        <w:fldChar w:fldCharType="end"/>
+      </w:r>
+      <w:r>
+        <w:rPr>
+          <w:rFonts w:ascii="Arial" w:hAnsi="Arial" w:cs="Arial"/>
+          <w:lang w:val="es-US" w:eastAsia="es-ES"/>
+        </w:rPr>
+        <w:t>.</w:t>
+      </w:r>
+    </w:p>
+    <w:p>
+      <w:pPr>
+        <w:jc w:val="both"/>
+        <w:rPr>
+          <w:rFonts w:ascii="Arial" w:hAnsi="Arial" w:cs="Arial"/>
+          <w:lang w:val="es-US" w:eastAsia="es-ES"/>
+        </w:rPr>
+      </w:pPr>
+      <w:r>
+        <w:rPr>
+          <w:rFonts w:ascii="Arial" w:hAnsi="Arial" w:cs="Arial"/>
+          <w:lang w:val="es-US" w:eastAsia="es-ES"/>
+        </w:rPr>
+        <w:t>Git permite a los usuarios realizar un seguimiento de los cambios en los archivos de un proyecto, lo que facilita la colaboración y la resolución de conflictos. Además, Git permite a los usuarios revertir a una versión anterior de un proyecto si se produce un error o un bug. Esto es especialmente útil en un entorno de desarrollo de software, donde los errores son comunes y es necesario poder volver atrás rápidamente</w:t>
+      </w:r>
+      <w:r>
+        <w:rPr>
+          <w:rFonts w:ascii="Arial" w:hAnsi="Arial" w:cs="Arial"/>
+          <w:lang w:val="es-US" w:eastAsia="es-ES"/>
+        </w:rPr>
+        <w:t xml:space="preserve"> </w:t>
+      </w:r>
+      <w:r>
+        <w:rPr>
+          <w:rFonts w:ascii="Arial" w:hAnsi="Arial" w:cs="Arial"/>
+          <w:lang w:val="es-US" w:eastAsia="es-ES"/>
+        </w:rPr>
+        <w:fldChar w:fldCharType="begin"/>
+      </w:r>
+      <w:r>
+        <w:rPr>
+          <w:rFonts w:ascii="Arial" w:hAnsi="Arial" w:cs="Arial"/>
+          <w:lang w:val="es-US" w:eastAsia="es-ES"/>
+        </w:rPr>
+        <w:instrText xml:space="preserve"> ADDIN ZOTERO_ITEM CSL_CITATION {"citationID":"Nvrc8EvD","properties":{"formattedCitation":"[11]","plainCitation":"[11]","noteIndex":0},"citationItems":[{"id":82,"uris":["http://zotero.org/users/12617652/items/382F3WHL"],"itemData":{"id":82,"type":"webpage","abstract":"Learn what is Git, what its main features and strong sides are, how it works, and why it is the most widely used version control system.","container-title":"Knowledge Base by phoenixNAP","language":"en-US","title":"What Is Git and What Is It Used For? {+ Main Features}","title-short":"What Is Git and What Is It Used For?","URL":"https://phoenixnap.com/kb/what-is-git","author":[{"family":"Marijan","given":"Bosko"}],"accessed":{"date-parts":[["2023",11,9]]},"issued":{"date-parts":[["2021",7,28]]}}}],"schema":"https://github.com/citation-style-language/schema/raw/master/csl-citation.json"} </w:instrText>
+      </w:r>
+      <w:r>
+        <w:rPr>
+          <w:rFonts w:ascii="Arial" w:hAnsi="Arial" w:cs="Arial"/>
+          <w:lang w:val="es-US" w:eastAsia="es-ES"/>
+        </w:rPr>
+        <w:fldChar w:fldCharType="separate"/>
+      </w:r>
+      <w:r>
+        <w:rPr>
+          <w:rFonts w:ascii="Arial" w:hAnsi="Arial" w:cs="Arial"/>
+          <w:lang w:val="es-US"/>
+        </w:rPr>
+        <w:t>[11]</w:t>
+      </w:r>
+      <w:r>
+        <w:rPr>
+          <w:rFonts w:ascii="Arial" w:hAnsi="Arial" w:cs="Arial"/>
+          <w:lang w:val="es-US" w:eastAsia="es-ES"/>
+        </w:rPr>
+        <w:fldChar w:fldCharType="end"/>
+      </w:r>
+      <w:r>
+        <w:rPr>
+          <w:rFonts w:ascii="Arial" w:hAnsi="Arial" w:cs="Arial"/>
+          <w:lang w:val="es-US" w:eastAsia="es-ES"/>
+        </w:rPr>
+        <w:t>.</w:t>
+      </w:r>
+    </w:p>
+    <w:p>
+      <w:pPr>
+        <w:jc w:val="both"/>
+        <w:rPr>
+          <w:rFonts w:ascii="Arial" w:hAnsi="Arial" w:cs="Arial"/>
+          <w:lang w:val="es-US" w:eastAsia="es-ES"/>
+        </w:rPr>
+      </w:pPr>
+      <w:r>
+        <w:rPr>
+          <w:rFonts w:ascii="Arial" w:hAnsi="Arial" w:cs="Arial"/>
+          <w:lang w:val="es-US" w:eastAsia="es-ES"/>
+        </w:rPr>
+        <w:t>Git también es compatible con todos los sistemas operativos disponibles y puede acceder directamente a otros repositorios de control de versiones remotos. Esto significa que los usuarios pueden cambiar fácilmente a Git sin tener que mover sus archivos de esos repositorios al repositorio de Git. Además, Git es altamente escalable y más rápido que otros sistemas de control de versiones, lo que permite manejar eficientemente proyectos grande</w:t>
+      </w:r>
+      <w:r>
+        <w:rPr>
+          <w:rFonts w:ascii="Arial" w:hAnsi="Arial" w:cs="Arial"/>
+          <w:lang w:val="es-US" w:eastAsia="es-ES"/>
+        </w:rPr>
+        <w:t xml:space="preserve"> </w:t>
+      </w:r>
+      <w:r>
+        <w:rPr>
+          <w:rFonts w:ascii="Arial" w:hAnsi="Arial" w:cs="Arial"/>
+          <w:lang w:val="es-US" w:eastAsia="es-ES"/>
+        </w:rPr>
+        <w:fldChar w:fldCharType="begin"/>
+      </w:r>
+      <w:r>
+        <w:rPr>
+          <w:rFonts w:ascii="Arial" w:hAnsi="Arial" w:cs="Arial"/>
+          <w:lang w:val="es-US" w:eastAsia="es-ES"/>
+        </w:rPr>
+        <w:instrText xml:space="preserve"> ADDIN ZOTERO_ITEM CSL_CITATION {"citationID":"CyOCbVTW","properties":{"formattedCitation":"[11]","plainCitation":"[11]","noteIndex":0},"citationItems":[{"id":82,"uris":["http://zotero.org/users/12617652/items/382F3WHL"],"itemData":{"id":82,"type":"webpage","abstract":"Learn what is Git, what its main features and strong sides are, how it works, and why it is the most widely used version control system.","container-title":"Knowledge Base by phoenixNAP","language":"en-US","title":"What Is Git and What Is It Used For? {+ Main Features}","title-short":"What Is Git and What Is It Used For?","URL":"https://phoenixnap.com/kb/what-is-git","author":[{"family":"Marijan","given":"Bosko"}],"accessed":{"date-parts":[["2023",11,9]]},"issued":{"date-parts":[["2021",7,28]]}}}],"schema":"https://github.com/citation-style-language/schema/raw/master/csl-citation.json"} </w:instrText>
+      </w:r>
+      <w:r>
+        <w:rPr>
+          <w:rFonts w:ascii="Arial" w:hAnsi="Arial" w:cs="Arial"/>
+          <w:lang w:val="es-US" w:eastAsia="es-ES"/>
+        </w:rPr>
+        <w:fldChar w:fldCharType="separate"/>
+      </w:r>
+      <w:r>
+        <w:rPr>
+          <w:rFonts w:ascii="Arial" w:hAnsi="Arial" w:cs="Arial"/>
+          <w:lang w:val="es-US"/>
+        </w:rPr>
+        <w:t>[11]</w:t>
+      </w:r>
+      <w:r>
+        <w:rPr>
+          <w:rFonts w:ascii="Arial" w:hAnsi="Arial" w:cs="Arial"/>
+          <w:lang w:val="es-US" w:eastAsia="es-ES"/>
+        </w:rPr>
+        <w:fldChar w:fldCharType="end"/>
+      </w:r>
+      <w:r>
+        <w:rPr>
+          <w:rFonts w:ascii="Arial" w:hAnsi="Arial" w:cs="Arial"/>
+          <w:lang w:val="es-US" w:eastAsia="es-ES"/>
+        </w:rPr>
+        <w:t>.</w:t>
+      </w:r>
+    </w:p>
+    <w:p>
+      <w:pPr>
+        <w:pStyle w:val="Ttulo3"/>
+      </w:pPr>
+      <w:bookmarkStart w:id="22" w:name="_Toc162942069"/>
+      <w:r>
+        <w:t>Modelos para el reconocimiento de entidades nombradas</w:t>
+      </w:r>
       <w:bookmarkEnd w:id="22"/>
-    </w:p>
-    <w:p>
-      <w:pPr>
-        <w:jc w:val="both"/>
-        <w:rPr>
-          <w:rFonts w:ascii="Arial" w:hAnsi="Arial" w:cs="Arial"/>
-          <w:lang w:val="es-US" w:eastAsia="es-ES"/>
-        </w:rPr>
-      </w:pPr>
-      <w:r>
-        <w:rPr>
-          <w:rFonts w:ascii="Arial" w:hAnsi="Arial" w:cs="Arial"/>
-          <w:lang w:val="es-US" w:eastAsia="es-ES"/>
-        </w:rPr>
-        <w:t xml:space="preserve">Git es un sistema de control de versiones distribuido que se utiliza para rastrear cambios en archivos y coordinar el trabajo entre programadores. Es el sistema de control de versiones más popular en el mundo y se utiliza para una amplia gama de proyectos, desde software hasta documentación </w:t>
-      </w:r>
-      <w:r>
-        <w:rPr>
-          <w:rFonts w:ascii="Arial" w:hAnsi="Arial" w:cs="Arial"/>
-          <w:lang w:val="es-US" w:eastAsia="es-ES"/>
-        </w:rPr>
-        <w:fldChar w:fldCharType="begin"/>
-      </w:r>
-      <w:r>
-        <w:rPr>
-          <w:rFonts w:ascii="Arial" w:hAnsi="Arial" w:cs="Arial"/>
-          <w:lang w:val="es-US" w:eastAsia="es-ES"/>
-        </w:rPr>
-        <w:instrText xml:space="preserve"> ADDIN ZOTERO_ITEM CSL_CITATION {"citationID":"ypCYHFbo","properties":{"formattedCitation":"[11]","plainCitation":"[11]","noteIndex":0},"citationItems":[{"id":82,"uris":["http://zotero.org/users/12617652/items/382F3WHL"],"itemData":{"id":82,"type":"webpage","abstract":"Learn what is Git, what its main features and strong sides are, how it works, and why it is the most widely used version control system.","container-title":"Knowledge Base by phoenixNAP","language":"en-US","title":"What Is Git and What Is It Used For? {+ Main Features}","title-short":"What Is Git and What Is It Used For?","URL":"https://phoenixnap.com/kb/what-is-git","author":[{"family":"Marijan","given":"Bosko"}],"accessed":{"date-parts":[["2023",11,9]]},"issued":{"date-parts":[["2021",7,28]]}}}],"schema":"https://github.com/citation-style-language/schema/raw/master/csl-citation.json"} </w:instrText>
-      </w:r>
-      <w:r>
-        <w:rPr>
-          <w:rFonts w:ascii="Arial" w:hAnsi="Arial" w:cs="Arial"/>
-          <w:lang w:val="es-US" w:eastAsia="es-ES"/>
-        </w:rPr>
-        <w:fldChar w:fldCharType="separate"/>
-      </w:r>
-      <w:r>
-        <w:rPr>
-          <w:rFonts w:ascii="Arial" w:hAnsi="Arial" w:cs="Arial"/>
-          <w:lang w:val="es-US"/>
-        </w:rPr>
-        <w:t>[11]</w:t>
-      </w:r>
-      <w:r>
-        <w:rPr>
-          <w:rFonts w:ascii="Arial" w:hAnsi="Arial" w:cs="Arial"/>
-          <w:lang w:val="es-US" w:eastAsia="es-ES"/>
-        </w:rPr>
-        <w:fldChar w:fldCharType="end"/>
-      </w:r>
-      <w:r>
-        <w:rPr>
-          <w:rFonts w:ascii="Arial" w:hAnsi="Arial" w:cs="Arial"/>
-          <w:lang w:val="es-US" w:eastAsia="es-ES"/>
-        </w:rPr>
-        <w:t>.</w:t>
-      </w:r>
-    </w:p>
-    <w:p>
-      <w:pPr>
-        <w:jc w:val="both"/>
-        <w:rPr>
-          <w:rFonts w:ascii="Arial" w:hAnsi="Arial" w:cs="Arial"/>
-          <w:lang w:val="es-US" w:eastAsia="es-ES"/>
-        </w:rPr>
-      </w:pPr>
-      <w:r>
-        <w:rPr>
-          <w:rFonts w:ascii="Arial" w:hAnsi="Arial" w:cs="Arial"/>
-          <w:lang w:val="es-US" w:eastAsia="es-ES"/>
-        </w:rPr>
-        <w:t>Git permite a los usuarios realizar un seguimiento de los cambios en los archivos de un proyecto, lo que facilita la colaboración y la resolución de conflictos. Además, Git permite a los usuarios revertir a una versión anterior de un proyecto si se produce un error o un bug. Esto es especialmente útil en un entorno de desarrollo de software, donde los errores son comunes y es necesario poder volver atrás rápidamente</w:t>
-      </w:r>
-      <w:r>
-        <w:rPr>
-          <w:rFonts w:ascii="Arial" w:hAnsi="Arial" w:cs="Arial"/>
-          <w:lang w:val="es-US" w:eastAsia="es-ES"/>
-        </w:rPr>
-        <w:t xml:space="preserve"> </w:t>
-      </w:r>
-      <w:r>
-        <w:rPr>
-          <w:rFonts w:ascii="Arial" w:hAnsi="Arial" w:cs="Arial"/>
-          <w:lang w:val="es-US" w:eastAsia="es-ES"/>
-        </w:rPr>
-        <w:fldChar w:fldCharType="begin"/>
-      </w:r>
-      <w:r>
-        <w:rPr>
-          <w:rFonts w:ascii="Arial" w:hAnsi="Arial" w:cs="Arial"/>
-          <w:lang w:val="es-US" w:eastAsia="es-ES"/>
-        </w:rPr>
-        <w:instrText xml:space="preserve"> ADDIN ZOTERO_ITEM CSL_CITATION {"citationID":"Nvrc8EvD","properties":{"formattedCitation":"[11]","plainCitation":"[11]","noteIndex":0},"citationItems":[{"id":82,"uris":["http://zotero.org/users/12617652/items/382F3WHL"],"itemData":{"id":82,"type":"webpage","abstract":"Learn what is Git, what its main features and strong sides are, how it works, and why it is the most widely used version control system.","container-title":"Knowledge Base by phoenixNAP","language":"en-US","title":"What Is Git and What Is It Used For? {+ Main Features}","title-short":"What Is Git and What Is It Used For?","URL":"https://phoenixnap.com/kb/what-is-git","author":[{"family":"Marijan","given":"Bosko"}],"accessed":{"date-parts":[["2023",11,9]]},"issued":{"date-parts":[["2021",7,28]]}}}],"schema":"https://github.com/citation-style-language/schema/raw/master/csl-citation.json"} </w:instrText>
-      </w:r>
-      <w:r>
-        <w:rPr>
-          <w:rFonts w:ascii="Arial" w:hAnsi="Arial" w:cs="Arial"/>
-          <w:lang w:val="es-US" w:eastAsia="es-ES"/>
-        </w:rPr>
-        <w:fldChar w:fldCharType="separate"/>
-      </w:r>
-      <w:r>
-        <w:rPr>
-          <w:rFonts w:ascii="Arial" w:hAnsi="Arial" w:cs="Arial"/>
-          <w:lang w:val="es-US"/>
-        </w:rPr>
-        <w:t>[11]</w:t>
-      </w:r>
-      <w:r>
-        <w:rPr>
-          <w:rFonts w:ascii="Arial" w:hAnsi="Arial" w:cs="Arial"/>
-          <w:lang w:val="es-US" w:eastAsia="es-ES"/>
-        </w:rPr>
-        <w:fldChar w:fldCharType="end"/>
-      </w:r>
-      <w:r>
-        <w:rPr>
-          <w:rFonts w:ascii="Arial" w:hAnsi="Arial" w:cs="Arial"/>
-          <w:lang w:val="es-US" w:eastAsia="es-ES"/>
-        </w:rPr>
-        <w:t>.</w:t>
-      </w:r>
-    </w:p>
-    <w:p>
-      <w:pPr>
-        <w:jc w:val="both"/>
-        <w:rPr>
-          <w:rFonts w:ascii="Arial" w:hAnsi="Arial" w:cs="Arial"/>
-          <w:lang w:val="es-US" w:eastAsia="es-ES"/>
-        </w:rPr>
-      </w:pPr>
-      <w:r>
-        <w:rPr>
-          <w:rFonts w:ascii="Arial" w:hAnsi="Arial" w:cs="Arial"/>
-          <w:lang w:val="es-US" w:eastAsia="es-ES"/>
-        </w:rPr>
-        <w:t>Git también es compatible con todos los sistemas operativos disponibles y puede acceder directamente a otros repositorios de control de versiones remotos. Esto significa que los usuarios pueden cambiar fácilmente a Git sin tener que mover sus archivos de esos repositorios al repositorio de Git. Además, Git es altamente escalable y más rápido que otros sistemas de control de versiones, lo que permite manejar eficientemente proyectos grande</w:t>
-      </w:r>
-      <w:r>
-        <w:rPr>
-          <w:rFonts w:ascii="Arial" w:hAnsi="Arial" w:cs="Arial"/>
-          <w:lang w:val="es-US" w:eastAsia="es-ES"/>
-        </w:rPr>
-        <w:t xml:space="preserve"> </w:t>
-      </w:r>
-      <w:r>
-        <w:rPr>
-          <w:rFonts w:ascii="Arial" w:hAnsi="Arial" w:cs="Arial"/>
-          <w:lang w:val="es-US" w:eastAsia="es-ES"/>
-        </w:rPr>
-        <w:fldChar w:fldCharType="begin"/>
-      </w:r>
-      <w:r>
-        <w:rPr>
-          <w:rFonts w:ascii="Arial" w:hAnsi="Arial" w:cs="Arial"/>
-          <w:lang w:val="es-US" w:eastAsia="es-ES"/>
-        </w:rPr>
-        <w:instrText xml:space="preserve"> ADDIN ZOTERO_ITEM CSL_CITATION {"citationID":"CyOCbVTW","properties":{"formattedCitation":"[11]","plainCitation":"[11]","noteIndex":0},"citationItems":[{"id":82,"uris":["http://zotero.org/users/12617652/items/382F3WHL"],"itemData":{"id":82,"type":"webpage","abstract":"Learn what is Git, what its main features and strong sides are, how it works, and why it is the most widely used version control system.","container-title":"Knowledge Base by phoenixNAP","language":"en-US","title":"What Is Git and What Is It Used For? {+ Main Features}","title-short":"What Is Git and What Is It Used For?","URL":"https://phoenixnap.com/kb/what-is-git","author":[{"family":"Marijan","given":"Bosko"}],"accessed":{"date-parts":[["2023",11,9]]},"issued":{"date-parts":[["2021",7,28]]}}}],"schema":"https://github.com/citation-style-language/schema/raw/master/csl-citation.json"} </w:instrText>
-      </w:r>
-      <w:r>
-        <w:rPr>
-          <w:rFonts w:ascii="Arial" w:hAnsi="Arial" w:cs="Arial"/>
-          <w:lang w:val="es-US" w:eastAsia="es-ES"/>
-        </w:rPr>
-        <w:fldChar w:fldCharType="separate"/>
-      </w:r>
-      <w:r>
-        <w:rPr>
-          <w:rFonts w:ascii="Arial" w:hAnsi="Arial" w:cs="Arial"/>
-          <w:lang w:val="es-US"/>
-        </w:rPr>
-        <w:t>[11]</w:t>
-      </w:r>
-      <w:r>
-        <w:rPr>
-          <w:rFonts w:ascii="Arial" w:hAnsi="Arial" w:cs="Arial"/>
-          <w:lang w:val="es-US" w:eastAsia="es-ES"/>
-        </w:rPr>
-        <w:fldChar w:fldCharType="end"/>
-      </w:r>
-      <w:r>
-        <w:rPr>
-          <w:rFonts w:ascii="Arial" w:hAnsi="Arial" w:cs="Arial"/>
-          <w:lang w:val="es-US" w:eastAsia="es-ES"/>
-        </w:rPr>
-        <w:t>.</w:t>
-      </w:r>
-    </w:p>
-    <w:p>
-      <w:pPr>
-        <w:pStyle w:val="Ttulo3"/>
-      </w:pPr>
-      <w:bookmarkStart w:id="23" w:name="_Toc162942069"/>
-      <w:r>
-        <w:t>Modelos para el reconocimiento de entidades nombradas</w:t>
-      </w:r>
-      <w:bookmarkEnd w:id="23"/>
     </w:p>
     <w:p>
       <w:pPr>
@@ -10282,11 +10360,11 @@
       <w:pPr>
         <w:pStyle w:val="Ttulo3"/>
       </w:pPr>
-      <w:bookmarkStart w:id="24" w:name="_Toc162942070"/>
+      <w:bookmarkStart w:id="23" w:name="_Toc162942070"/>
       <w:r>
         <w:t>Modelos generadores de oraciones</w:t>
       </w:r>
-      <w:bookmarkEnd w:id="24"/>
+      <w:bookmarkEnd w:id="23"/>
     </w:p>
     <w:p>
       <w:pPr>
@@ -11542,11 +11620,11 @@
       <w:pPr>
         <w:pStyle w:val="Ttulo3"/>
       </w:pPr>
-      <w:bookmarkStart w:id="25" w:name="_Toc162942071"/>
+      <w:bookmarkStart w:id="24" w:name="_Toc162942071"/>
       <w:r>
         <w:t>React</w:t>
       </w:r>
-      <w:bookmarkEnd w:id="25"/>
+      <w:bookmarkEnd w:id="24"/>
     </w:p>
     <w:p>
       <w:pPr>
@@ -11744,11 +11822,11 @@
       <w:pPr>
         <w:pStyle w:val="Ttulo3"/>
       </w:pPr>
-      <w:bookmarkStart w:id="26" w:name="_Toc162942072"/>
+      <w:bookmarkStart w:id="25" w:name="_Toc162942072"/>
       <w:r>
         <w:t>FastAPI</w:t>
       </w:r>
-      <w:bookmarkEnd w:id="26"/>
+      <w:bookmarkEnd w:id="25"/>
     </w:p>
     <w:p>
       <w:pPr>
@@ -12190,11 +12268,11 @@
       <w:pPr>
         <w:pStyle w:val="Ttulo3"/>
       </w:pPr>
-      <w:bookmarkStart w:id="27" w:name="_Toc162942073"/>
+      <w:bookmarkStart w:id="26" w:name="_Toc162942073"/>
       <w:r>
         <w:t>XP</w:t>
       </w:r>
-      <w:bookmarkEnd w:id="27"/>
+      <w:bookmarkEnd w:id="26"/>
     </w:p>
     <w:p>
       <w:pPr>
@@ -12688,7 +12766,7 @@
           <w:lang w:val="es-ES" w:eastAsia="es-ES"/>
         </w:rPr>
       </w:pPr>
-      <w:bookmarkStart w:id="28" w:name="_Toc162942074"/>
+      <w:bookmarkStart w:id="27" w:name="_Toc162942074"/>
       <w:r>
         <w:rPr>
           <w:rFonts w:ascii="Arial" w:eastAsia="Times New Roman" w:hAnsi="Arial" w:cs="Times New Roman"/>
@@ -12723,7 +12801,7 @@
         </w:rPr>
         <w:t>O</w:t>
       </w:r>
-      <w:bookmarkEnd w:id="28"/>
+      <w:bookmarkEnd w:id="27"/>
       <w:r>
         <w:rPr>
           <w:rFonts w:ascii="Arial" w:eastAsia="Times New Roman" w:hAnsi="Arial" w:cs="Times New Roman"/>
@@ -12766,11 +12844,11 @@
       <w:r>
         <w:t xml:space="preserve"> </w:t>
       </w:r>
-      <w:bookmarkStart w:id="29" w:name="_Toc162942075"/>
+      <w:bookmarkStart w:id="28" w:name="_Toc162942075"/>
       <w:r>
         <w:t>Propuesta del sistema</w:t>
       </w:r>
-      <w:bookmarkEnd w:id="29"/>
+      <w:bookmarkEnd w:id="28"/>
     </w:p>
     <w:p>
       <w:pPr>
@@ -12800,23 +12878,151 @@
           <w:szCs w:val="24"/>
           <w:lang w:val="es-ES" w:eastAsia="es-ES"/>
         </w:rPr>
-        <w:t xml:space="preserve">al problema de investigación se propone la creación de un sistema de gestión </w:t>
-      </w:r>
-      <w:r>
-        <w:rPr>
-          <w:rFonts w:ascii="Arial" w:eastAsia="Times New Roman" w:hAnsi="Arial" w:cs="Times New Roman"/>
-          <w:szCs w:val="24"/>
-          <w:lang w:val="es-ES" w:eastAsia="es-ES"/>
-        </w:rPr>
-        <w:t>del modelo de reconocimiento de entidades spacy, el modelo generador de oraciones de Llama2. Esto permitiría a los usuarios del centro</w:t>
-      </w:r>
-      <w:r>
-        <w:rPr>
-          <w:rFonts w:ascii="Arial" w:eastAsia="Times New Roman" w:hAnsi="Arial" w:cs="Times New Roman"/>
-          <w:szCs w:val="24"/>
-          <w:lang w:val="es-ES" w:eastAsia="es-ES"/>
-        </w:rPr>
-        <w:t>, realizar el reconocimiento de entidades a los índices de ElasticSearch que cumplan con las condiciones correspondientes para su procesamiento, además en caso de no reconocer una entidad, el usuario podrá especificar el nombre de la entidad, el tipo y una descripción de la misma, para así generar datos de entrenamiento y reentrenar el modelo de Spacy para que reconozca dicha entidad</w:t>
+        <w:t>al problema de investigación se propone la creación de un</w:t>
+      </w:r>
+      <w:r>
+        <w:rPr>
+          <w:rFonts w:ascii="Arial" w:eastAsia="Times New Roman" w:hAnsi="Arial" w:cs="Times New Roman"/>
+          <w:szCs w:val="24"/>
+          <w:lang w:val="es-ES" w:eastAsia="es-ES"/>
+        </w:rPr>
+        <w:t xml:space="preserve"> sistema informático que auxiliándose de las bibliotecas del marco de trabajo </w:t>
+      </w:r>
+      <w:r>
+        <w:rPr>
+          <w:rFonts w:ascii="Arial" w:eastAsia="Times New Roman" w:hAnsi="Arial" w:cs="Times New Roman"/>
+          <w:i/>
+          <w:iCs/>
+          <w:szCs w:val="24"/>
+          <w:lang w:val="es-ES" w:eastAsia="es-ES"/>
+        </w:rPr>
+        <w:t>S</w:t>
+      </w:r>
+      <w:r>
+        <w:rPr>
+          <w:rFonts w:ascii="Arial" w:eastAsia="Times New Roman" w:hAnsi="Arial" w:cs="Times New Roman"/>
+          <w:i/>
+          <w:iCs/>
+          <w:szCs w:val="24"/>
+          <w:lang w:val="es-ES" w:eastAsia="es-ES"/>
+        </w:rPr>
+        <w:t>pacy</w:t>
+      </w:r>
+      <w:r>
+        <w:rPr>
+          <w:rFonts w:ascii="Arial" w:eastAsia="Times New Roman" w:hAnsi="Arial" w:cs="Times New Roman"/>
+          <w:szCs w:val="24"/>
+          <w:lang w:val="es-ES" w:eastAsia="es-ES"/>
+        </w:rPr>
+        <w:t xml:space="preserve"> y el Gran Modelo de Lenguage (</w:t>
+      </w:r>
+      <w:r>
+        <w:rPr>
+          <w:rFonts w:ascii="Arial" w:eastAsia="Times New Roman" w:hAnsi="Arial" w:cs="Times New Roman"/>
+          <w:i/>
+          <w:iCs/>
+          <w:szCs w:val="24"/>
+          <w:lang w:val="es-ES" w:eastAsia="es-ES"/>
+        </w:rPr>
+        <w:t>LLM</w:t>
+      </w:r>
+      <w:r>
+        <w:rPr>
+          <w:rFonts w:ascii="Arial" w:eastAsia="Times New Roman" w:hAnsi="Arial" w:cs="Times New Roman"/>
+          <w:szCs w:val="24"/>
+          <w:lang w:val="es-ES" w:eastAsia="es-ES"/>
+        </w:rPr>
+        <w:t xml:space="preserve">; siglas en inglés) para la generación de oraciones </w:t>
+      </w:r>
+      <w:r>
+        <w:rPr>
+          <w:rFonts w:ascii="Arial" w:eastAsia="Times New Roman" w:hAnsi="Arial" w:cs="Times New Roman"/>
+          <w:szCs w:val="24"/>
+          <w:lang w:val="es-ES" w:eastAsia="es-ES"/>
+        </w:rPr>
+        <w:t xml:space="preserve">el modelo generador de oraciones de </w:t>
+      </w:r>
+      <w:r>
+        <w:rPr>
+          <w:rFonts w:ascii="Arial" w:eastAsia="Times New Roman" w:hAnsi="Arial" w:cs="Times New Roman"/>
+          <w:i/>
+          <w:iCs/>
+          <w:szCs w:val="24"/>
+          <w:lang w:val="es-ES" w:eastAsia="es-ES"/>
+        </w:rPr>
+        <w:t>Llama2</w:t>
+      </w:r>
+      <w:r>
+        <w:rPr>
+          <w:rFonts w:ascii="Arial" w:eastAsia="Times New Roman" w:hAnsi="Arial" w:cs="Times New Roman"/>
+          <w:szCs w:val="24"/>
+          <w:lang w:val="es-ES" w:eastAsia="es-ES"/>
+        </w:rPr>
+        <w:t xml:space="preserve"> permita el reconocimiento y edición de </w:t>
+      </w:r>
+      <w:r>
+        <w:rPr>
+          <w:rFonts w:ascii="Arial" w:eastAsia="Times New Roman" w:hAnsi="Arial" w:cs="Times New Roman"/>
+          <w:szCs w:val="24"/>
+          <w:lang w:val="es-ES" w:eastAsia="es-ES"/>
+        </w:rPr>
+        <w:t>entidades</w:t>
+      </w:r>
+      <w:r>
+        <w:rPr>
+          <w:rFonts w:ascii="Arial" w:eastAsia="Times New Roman" w:hAnsi="Arial" w:cs="Times New Roman"/>
+          <w:szCs w:val="24"/>
+          <w:lang w:val="es-ES" w:eastAsia="es-ES"/>
+        </w:rPr>
+        <w:t xml:space="preserve"> nombradas.</w:t>
+      </w:r>
+      <w:r>
+        <w:rPr>
+          <w:rFonts w:ascii="Arial" w:eastAsia="Times New Roman" w:hAnsi="Arial" w:cs="Times New Roman"/>
+          <w:szCs w:val="24"/>
+          <w:lang w:val="es-ES" w:eastAsia="es-ES"/>
+        </w:rPr>
+        <w:t xml:space="preserve"> </w:t>
+      </w:r>
+      <w:commentRangeStart w:id="29"/>
+      <w:r>
+        <w:rPr>
+          <w:rFonts w:ascii="Arial" w:eastAsia="Times New Roman" w:hAnsi="Arial" w:cs="Times New Roman"/>
+          <w:szCs w:val="24"/>
+          <w:lang w:val="es-ES" w:eastAsia="es-ES"/>
+        </w:rPr>
+        <w:t xml:space="preserve">Este sistema </w:t>
+      </w:r>
+      <w:r>
+        <w:rPr>
+          <w:rFonts w:ascii="Arial" w:eastAsia="Times New Roman" w:hAnsi="Arial" w:cs="Times New Roman"/>
+          <w:szCs w:val="24"/>
+          <w:lang w:val="es-ES" w:eastAsia="es-ES"/>
+        </w:rPr>
+        <w:t>permitiría a los usuarios del centro</w:t>
+      </w:r>
+      <w:r>
+        <w:rPr>
+          <w:rFonts w:ascii="Arial" w:eastAsia="Times New Roman" w:hAnsi="Arial" w:cs="Times New Roman"/>
+          <w:szCs w:val="24"/>
+          <w:lang w:val="es-ES" w:eastAsia="es-ES"/>
+        </w:rPr>
+        <w:t xml:space="preserve">, realizar el reconocimiento de entidades a los índices de ElasticSearch que cumplan con las condiciones correspondientes para su </w:t>
+      </w:r>
+      <w:commentRangeEnd w:id="29"/>
+      <w:r>
+        <w:rPr>
+          <w:rStyle w:val="Refdecomentario"/>
+        </w:rPr>
+        <w:commentReference w:id="29"/>
+      </w:r>
+      <w:r>
+        <w:rPr>
+          <w:rFonts w:ascii="Arial" w:eastAsia="Times New Roman" w:hAnsi="Arial" w:cs="Times New Roman"/>
+          <w:szCs w:val="24"/>
+          <w:lang w:val="es-ES" w:eastAsia="es-ES"/>
+        </w:rPr>
+        <w:t>procesamiento, además en caso de no reconocer una entidad, el usuario podrá especificar el nombre de la entidad, el tipo y una descripción de la misma, para así generar datos de entrenamiento y reentrenar el modelo de Spacy para que reconozca dicha entidad</w:t>
       </w:r>
       <w:r>
         <w:rPr>
@@ -12887,13 +13093,14 @@
           <w:lang w:val="es-ES_tradnl" w:eastAsia="es-ES"/>
         </w:rPr>
       </w:pPr>
+      <w:commentRangeStart w:id="31"/>
       <w:r>
         <w:rPr>
           <w:noProof/>
         </w:rPr>
         <w:lastRenderedPageBreak/>
         <w:drawing>
-          <wp:inline distT="0" distB="0" distL="0" distR="0" wp14:anchorId="7500EB77" wp14:editId="3F562F57">
+          <wp:inline distT="0" distB="0" distL="0" distR="0" wp14:anchorId="6669280C" wp14:editId="6B324FC4">
             <wp:extent cx="5611495" cy="2832100"/>
             <wp:effectExtent l="0" t="0" r="8255" b="6350"/>
             <wp:docPr id="4" name="Imagen 4"/>
@@ -12908,7 +13115,7 @@
                     <pic:cNvPicPr/>
                   </pic:nvPicPr>
                   <pic:blipFill>
-                    <a:blip r:embed="rId22"/>
+                    <a:blip r:embed="rId26"/>
                     <a:stretch>
                       <a:fillRect/>
                     </a:stretch>
@@ -12928,6 +13135,13 @@
           </wp:inline>
         </w:drawing>
       </w:r>
+      <w:commentRangeEnd w:id="31"/>
+      <w:r>
+        <w:rPr>
+          <w:rStyle w:val="Refdecomentario"/>
+        </w:rPr>
+        <w:commentReference w:id="31"/>
+      </w:r>
     </w:p>
     <w:p>
       <w:pPr>
@@ -12947,21 +13161,21 @@
       <w:pPr>
         <w:pStyle w:val="Ttulo2"/>
       </w:pPr>
-      <w:bookmarkStart w:id="31" w:name="_Toc162942077"/>
+      <w:bookmarkStart w:id="32" w:name="_Toc162942077"/>
       <w:r>
         <w:t>Requisitos Funcionales</w:t>
       </w:r>
-      <w:bookmarkEnd w:id="31"/>
+      <w:bookmarkEnd w:id="32"/>
     </w:p>
     <w:p>
       <w:pPr>
         <w:pStyle w:val="Ttulo3"/>
       </w:pPr>
-      <w:bookmarkStart w:id="32" w:name="_Toc162942078"/>
+      <w:bookmarkStart w:id="33" w:name="_Toc162942078"/>
       <w:r>
         <w:t>Frontend</w:t>
       </w:r>
-      <w:bookmarkEnd w:id="32"/>
+      <w:bookmarkEnd w:id="33"/>
     </w:p>
     <w:p>
       <w:pPr>
@@ -13184,11 +13398,11 @@
       <w:pPr>
         <w:pStyle w:val="Ttulo3"/>
       </w:pPr>
-      <w:bookmarkStart w:id="33" w:name="_Toc162942079"/>
+      <w:bookmarkStart w:id="34" w:name="_Toc162942079"/>
       <w:r>
         <w:t>Backend</w:t>
       </w:r>
-      <w:bookmarkEnd w:id="33"/>
+      <w:bookmarkEnd w:id="34"/>
     </w:p>
     <w:p>
       <w:pPr>
@@ -13361,22 +13575,22 @@
       <w:pPr>
         <w:pStyle w:val="Ttulo2"/>
       </w:pPr>
-      <w:bookmarkStart w:id="34" w:name="_Toc162942080"/>
+      <w:bookmarkStart w:id="35" w:name="_Toc162942080"/>
       <w:r>
         <w:lastRenderedPageBreak/>
         <w:t>Requisitos No Funcionales</w:t>
       </w:r>
-      <w:bookmarkEnd w:id="34"/>
+      <w:bookmarkEnd w:id="35"/>
     </w:p>
     <w:p>
       <w:pPr>
         <w:pStyle w:val="Ttulo3"/>
       </w:pPr>
-      <w:bookmarkStart w:id="35" w:name="_Toc162942081"/>
+      <w:bookmarkStart w:id="36" w:name="_Toc162942081"/>
       <w:r>
         <w:t>Software</w:t>
       </w:r>
-      <w:bookmarkEnd w:id="35"/>
+      <w:bookmarkEnd w:id="36"/>
     </w:p>
     <w:p>
       <w:pPr>
@@ -13482,11 +13696,11 @@
       <w:pPr>
         <w:pStyle w:val="Ttulo3"/>
       </w:pPr>
-      <w:bookmarkStart w:id="36" w:name="_Toc162942082"/>
+      <w:bookmarkStart w:id="37" w:name="_Toc162942082"/>
       <w:r>
         <w:t>Hardware</w:t>
       </w:r>
-      <w:bookmarkEnd w:id="36"/>
+      <w:bookmarkEnd w:id="37"/>
     </w:p>
     <w:p>
       <w:pPr>
@@ -13566,14 +13780,14 @@
       <w:pPr>
         <w:pStyle w:val="Ttulo2"/>
       </w:pPr>
-      <w:bookmarkStart w:id="37" w:name="_Toc162942083"/>
+      <w:bookmarkStart w:id="38" w:name="_Toc162942083"/>
       <w:r>
         <w:t xml:space="preserve">Modelo Entidad </w:t>
       </w:r>
       <w:r>
         <w:t>Relación</w:t>
       </w:r>
-      <w:bookmarkEnd w:id="37"/>
+      <w:bookmarkEnd w:id="38"/>
     </w:p>
     <w:p>
       <w:pPr>
@@ -13603,12 +13817,13 @@
           <w:lang w:val="es-ES_tradnl" w:eastAsia="es-ES"/>
         </w:rPr>
       </w:pPr>
+      <w:commentRangeStart w:id="39"/>
       <w:r>
         <w:rPr>
           <w:noProof/>
         </w:rPr>
         <w:drawing>
-          <wp:inline distT="0" distB="0" distL="0" distR="0" wp14:anchorId="6862E0DD" wp14:editId="34596A55">
+          <wp:inline distT="0" distB="0" distL="0" distR="0" wp14:anchorId="042AF244" wp14:editId="7E9CC915">
             <wp:extent cx="5611495" cy="1029528"/>
             <wp:effectExtent l="0" t="0" r="8255" b="0"/>
             <wp:docPr id="5" name="Imagen 5" descr="C:\Users\Luis\Downloads\tesisER.jpg"/>
@@ -13625,7 +13840,7 @@
                     </pic:cNvPicPr>
                   </pic:nvPicPr>
                   <pic:blipFill>
-                    <a:blip r:embed="rId23">
+                    <a:blip r:embed="rId27">
                       <a:extLst>
                         <a:ext uri="{28A0092B-C50C-407E-A947-70E740481C1C}">
                           <a14:useLocalDpi xmlns:a14="http://schemas.microsoft.com/office/drawing/2010/main" val="0"/>
@@ -13656,16 +13871,23 @@
           </wp:inline>
         </w:drawing>
       </w:r>
+      <w:commentRangeEnd w:id="39"/>
+      <w:r>
+        <w:rPr>
+          <w:rStyle w:val="Refdecomentario"/>
+        </w:rPr>
+        <w:commentReference w:id="39"/>
+      </w:r>
     </w:p>
     <w:p>
       <w:pPr>
         <w:pStyle w:val="Ttulo2"/>
       </w:pPr>
-      <w:bookmarkStart w:id="38" w:name="_Toc162942084"/>
+      <w:bookmarkStart w:id="40" w:name="_Toc162942084"/>
       <w:r>
         <w:t>Historias de Usuario</w:t>
       </w:r>
-      <w:bookmarkEnd w:id="38"/>
+      <w:bookmarkEnd w:id="40"/>
     </w:p>
     <w:tbl>
       <w:tblPr>
@@ -13699,7 +13921,24 @@
                 <w:b/>
                 <w:lang w:val="es-ES_tradnl" w:eastAsia="es-ES"/>
               </w:rPr>
-              <w:t>Historia de usuario</w:t>
+              <w:t xml:space="preserve">Historia de </w:t>
+            </w:r>
+            <w:commentRangeStart w:id="41"/>
+            <w:r>
+              <w:rPr>
+                <w:rFonts w:ascii="Arial" w:hAnsi="Arial" w:cs="Arial"/>
+                <w:b/>
+                <w:lang w:val="es-ES_tradnl" w:eastAsia="es-ES"/>
+              </w:rPr>
+              <w:t>usuario</w:t>
+            </w:r>
+            <w:commentRangeEnd w:id="41"/>
+            <w:r>
+              <w:rPr>
+                <w:rStyle w:val="Refdecomentario"/>
+                <w:rFonts w:asciiTheme="minorHAnsi" w:eastAsiaTheme="minorHAnsi" w:hAnsiTheme="minorHAnsi" w:cstheme="minorBidi"/>
+              </w:rPr>
+              <w:commentReference w:id="41"/>
             </w:r>
           </w:p>
         </w:tc>
@@ -13924,7 +14163,7 @@
               </w:rPr>
               <w:lastRenderedPageBreak/>
               <w:drawing>
-                <wp:inline distT="0" distB="0" distL="0" distR="0" wp14:anchorId="655115DE" wp14:editId="72C0E16D">
+                <wp:inline distT="0" distB="0" distL="0" distR="0" wp14:anchorId="5FDB152D" wp14:editId="72C84493">
                   <wp:extent cx="4425950" cy="3171825"/>
                   <wp:effectExtent l="0" t="0" r="0" b="9525"/>
                   <wp:docPr id="12" name="Imagen 12"/>
@@ -13939,7 +14178,7 @@
                           <pic:cNvPicPr/>
                         </pic:nvPicPr>
                         <pic:blipFill>
-                          <a:blip r:embed="rId24"/>
+                          <a:blip r:embed="rId28"/>
                           <a:stretch>
                             <a:fillRect/>
                           </a:stretch>
@@ -14267,7 +14506,7 @@
                 <w:noProof/>
               </w:rPr>
               <w:drawing>
-                <wp:inline distT="0" distB="0" distL="0" distR="0" wp14:anchorId="6C95157F" wp14:editId="2E668F91">
+                <wp:inline distT="0" distB="0" distL="0" distR="0" wp14:anchorId="07FBA475" wp14:editId="5BE0C317">
                   <wp:extent cx="5611495" cy="3098800"/>
                   <wp:effectExtent l="0" t="0" r="8255" b="6350"/>
                   <wp:docPr id="13" name="Imagen 13"/>
@@ -14282,7 +14521,7 @@
                           <pic:cNvPicPr/>
                         </pic:nvPicPr>
                         <pic:blipFill>
-                          <a:blip r:embed="rId25"/>
+                          <a:blip r:embed="rId29"/>
                           <a:stretch>
                             <a:fillRect/>
                           </a:stretch>
@@ -14611,7 +14850,7 @@
                 <w:noProof/>
               </w:rPr>
               <w:drawing>
-                <wp:inline distT="0" distB="0" distL="0" distR="0" wp14:anchorId="2F9E6CD7" wp14:editId="6BC252AA">
+                <wp:inline distT="0" distB="0" distL="0" distR="0" wp14:anchorId="58A93819" wp14:editId="6EDA02C0">
                   <wp:extent cx="5611495" cy="3056255"/>
                   <wp:effectExtent l="0" t="0" r="8255" b="0"/>
                   <wp:docPr id="14" name="Imagen 14"/>
@@ -14626,7 +14865,7 @@
                           <pic:cNvPicPr/>
                         </pic:nvPicPr>
                         <pic:blipFill>
-                          <a:blip r:embed="rId26"/>
+                          <a:blip r:embed="rId30"/>
                           <a:stretch>
                             <a:fillRect/>
                           </a:stretch>
@@ -14661,11 +14900,11 @@
       <w:pPr>
         <w:pStyle w:val="Ttulo2"/>
       </w:pPr>
-      <w:bookmarkStart w:id="39" w:name="_Toc162942085"/>
+      <w:bookmarkStart w:id="42" w:name="_Toc162942085"/>
       <w:r>
         <w:t>Usuarios del Sistema</w:t>
       </w:r>
-      <w:bookmarkEnd w:id="39"/>
+      <w:bookmarkEnd w:id="42"/>
     </w:p>
     <w:tbl>
       <w:tblPr>
@@ -14831,11 +15070,11 @@
       <w:pPr>
         <w:pStyle w:val="Ttulo2"/>
       </w:pPr>
-      <w:bookmarkStart w:id="40" w:name="_Toc162942086"/>
+      <w:bookmarkStart w:id="43" w:name="_Toc162942086"/>
       <w:r>
         <w:t>Diagrama de Secuencia</w:t>
       </w:r>
-      <w:bookmarkEnd w:id="40"/>
+      <w:bookmarkEnd w:id="43"/>
     </w:p>
     <w:p>
       <w:pPr>
@@ -14866,7 +15105,7 @@
         </w:rPr>
         <w:lastRenderedPageBreak/>
         <w:drawing>
-          <wp:inline distT="0" distB="0" distL="0" distR="0" wp14:anchorId="18EA2671" wp14:editId="69D17911">
+          <wp:inline distT="0" distB="0" distL="0" distR="0" wp14:anchorId="3CA880A1" wp14:editId="275B6426">
             <wp:extent cx="5611495" cy="2896870"/>
             <wp:effectExtent l="0" t="0" r="8255" b="0"/>
             <wp:docPr id="6" name="Imagen 3"/>
@@ -14883,7 +15122,7 @@
                     </pic:cNvPicPr>
                   </pic:nvPicPr>
                   <pic:blipFill>
-                    <a:blip r:embed="rId27">
+                    <a:blip r:embed="rId31">
                       <a:extLst>
                         <a:ext uri="{28A0092B-C50C-407E-A947-70E740481C1C}">
                           <a14:useLocalDpi xmlns:a14="http://schemas.microsoft.com/office/drawing/2010/main" val="0"/>
@@ -14914,11 +15153,11 @@
       <w:pPr>
         <w:pStyle w:val="Ttulo2"/>
       </w:pPr>
-      <w:bookmarkStart w:id="41" w:name="_Toc162942087"/>
+      <w:bookmarkStart w:id="44" w:name="_Toc162942087"/>
       <w:r>
         <w:t>Diagrama de Actividades</w:t>
       </w:r>
-      <w:bookmarkEnd w:id="41"/>
+      <w:bookmarkEnd w:id="44"/>
     </w:p>
     <w:p>
       <w:pPr>
@@ -14933,7 +15172,7 @@
           <w:noProof/>
         </w:rPr>
         <w:drawing>
-          <wp:inline distT="0" distB="0" distL="0" distR="0" wp14:anchorId="241E6DF9" wp14:editId="3E6DB968">
+          <wp:inline distT="0" distB="0" distL="0" distR="0" wp14:anchorId="781DE077" wp14:editId="3D0382FD">
             <wp:extent cx="5611495" cy="3546475"/>
             <wp:effectExtent l="0" t="0" r="8255" b="0"/>
             <wp:docPr id="7" name="Imagen 1"/>
@@ -14950,7 +15189,7 @@
                     </pic:cNvPicPr>
                   </pic:nvPicPr>
                   <pic:blipFill>
-                    <a:blip r:embed="rId28" cstate="print">
+                    <a:blip r:embed="rId32" cstate="print">
                       <a:extLst>
                         <a:ext uri="{28A0092B-C50C-407E-A947-70E740481C1C}">
                           <a14:useLocalDpi xmlns:a14="http://schemas.microsoft.com/office/drawing/2010/main" val="0"/>
@@ -14981,12 +15220,12 @@
       <w:pPr>
         <w:pStyle w:val="Ttulo2"/>
       </w:pPr>
-      <w:bookmarkStart w:id="42" w:name="_Toc162942088"/>
+      <w:bookmarkStart w:id="45" w:name="_Toc162942088"/>
       <w:r>
         <w:lastRenderedPageBreak/>
         <w:t>Diseño de la Interfaz</w:t>
       </w:r>
-      <w:bookmarkEnd w:id="42"/>
+      <w:bookmarkEnd w:id="45"/>
     </w:p>
     <w:p>
       <w:pPr>
@@ -15001,7 +15240,7 @@
           <w:noProof/>
         </w:rPr>
         <w:drawing>
-          <wp:inline distT="0" distB="0" distL="0" distR="0" wp14:anchorId="126E9D5B" wp14:editId="389765FB">
+          <wp:inline distT="0" distB="0" distL="0" distR="0" wp14:anchorId="0587834D" wp14:editId="3AC4D3ED">
             <wp:extent cx="5611495" cy="5515188"/>
             <wp:effectExtent l="0" t="0" r="8255" b="9525"/>
             <wp:docPr id="8" name="Imagen 8" descr="C:\Users\Luis\Downloads\Screen Shot 2024-02-20 at 20.53.48.png"/>
@@ -15018,7 +15257,7 @@
                     </pic:cNvPicPr>
                   </pic:nvPicPr>
                   <pic:blipFill>
-                    <a:blip r:embed="rId29">
+                    <a:blip r:embed="rId33">
                       <a:extLst>
                         <a:ext uri="{28A0092B-C50C-407E-A947-70E740481C1C}">
                           <a14:useLocalDpi xmlns:a14="http://schemas.microsoft.com/office/drawing/2010/main" val="0"/>
@@ -15069,9 +15308,9 @@
           <w:lang w:val="es-ES" w:eastAsia="es-ES"/>
         </w:rPr>
       </w:pPr>
-      <w:bookmarkStart w:id="43" w:name="_Toc404868148"/>
-      <w:bookmarkStart w:id="44" w:name="_Toc133918225"/>
-      <w:bookmarkStart w:id="45" w:name="_Toc162942089"/>
+      <w:bookmarkStart w:id="46" w:name="_Toc404868148"/>
+      <w:bookmarkStart w:id="47" w:name="_Toc133918225"/>
+      <w:bookmarkStart w:id="48" w:name="_Toc162942089"/>
       <w:r>
         <w:rPr>
           <w:rFonts w:ascii="Arial" w:eastAsia="Times New Roman" w:hAnsi="Arial" w:cs="Times New Roman"/>
@@ -15082,9 +15321,9 @@
         </w:rPr>
         <w:t>Primer epígrafe del tercer capítulo</w:t>
       </w:r>
-      <w:bookmarkEnd w:id="43"/>
-      <w:bookmarkEnd w:id="44"/>
-      <w:bookmarkEnd w:id="45"/>
+      <w:bookmarkEnd w:id="46"/>
+      <w:bookmarkEnd w:id="47"/>
+      <w:bookmarkEnd w:id="48"/>
     </w:p>
     <w:p>
       <w:pPr>
@@ -15827,7 +16066,7 @@
                 <w:szCs w:val="24"/>
                 <w:lang w:val="es-ES" w:eastAsia="es-ES"/>
               </w:rPr>
-              <w:object w:dxaOrig="1092" w:dyaOrig="420">
+              <w:object w:dxaOrig="1092" w:dyaOrig="420" w14:anchorId="2C02F25B">
                 <v:shapetype id="_x0000_t75" coordsize="21600,21600" o:spt="75" o:preferrelative="t" path="m@4@5l@4@11@9@11@9@5xe" filled="f" stroked="f">
                   <v:stroke joinstyle="miter"/>
                   <v:formulas>
@@ -15848,9 +16087,9 @@
                   <o:lock v:ext="edit" aspectratio="t"/>
                 </v:shapetype>
                 <v:shape id="_x0000_i1025" type="#_x0000_t75" style="width:54pt;height:24pt" o:ole="">
-                  <v:imagedata r:id="rId30" o:title=""/>
+                  <v:imagedata r:id="rId34" o:title=""/>
                 </v:shape>
-                <o:OLEObject Type="Embed" ProgID="Equation.3" ShapeID="_x0000_i1025" DrawAspect="Content" ObjectID="_1773554763" r:id="rId31"/>
+                <o:OLEObject Type="Embed" ProgID="Equation.3" ShapeID="_x0000_i1025" DrawAspect="Content" ObjectID="_1773558344" r:id="rId35"/>
               </w:object>
             </w:r>
           </w:p>
@@ -15884,7 +16123,7 @@
               </w:rPr>
               <w:t xml:space="preserve">                                           </w:t>
             </w:r>
-            <w:bookmarkStart w:id="46" w:name="_Ref404286471"/>
+            <w:bookmarkStart w:id="49" w:name="_Ref404286471"/>
             <w:r>
               <w:rPr>
                 <w:b/>
@@ -16019,7 +16258,7 @@
               </w:rPr>
               <w:fldChar w:fldCharType="end"/>
             </w:r>
-            <w:bookmarkEnd w:id="46"/>
+            <w:bookmarkEnd w:id="49"/>
             <w:r>
               <w:rPr>
                 <w:b/>
@@ -16091,7 +16330,7 @@
         <mc:AlternateContent>
           <mc:Choice Requires="wpc">
             <w:drawing>
-              <wp:inline distT="0" distB="0" distL="0" distR="0" wp14:anchorId="23301152" wp14:editId="0615470B">
+              <wp:inline distT="0" distB="0" distL="0" distR="0" wp14:anchorId="08185CF0" wp14:editId="29B2086E">
                 <wp:extent cx="4114800" cy="2752725"/>
                 <wp:effectExtent l="19050" t="19050" r="9525" b="9525"/>
                 <wp:docPr id="137" name="Lienzo 2"/>
@@ -18017,7 +18256,7 @@
           </mc:Choice>
           <mc:Fallback>
             <w:pict>
-              <v:group w14:anchorId="6283E705" id="Lienzo 2" o:spid="_x0000_s1026" editas="canvas" style="width:324pt;height:216.75pt;mso-position-horizontal-relative:char;mso-position-vertical-relative:line" coordsize="41148,27527" o:gfxdata="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">
+              <v:group w14:anchorId="08185CF0" id="Lienzo 2" o:spid="_x0000_s1026" editas="canvas" style="width:324pt;height:216.75pt;mso-position-horizontal-relative:char;mso-position-vertical-relative:line" coordsize="41148,27527" o:gfxdata="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">
                 <v:shape id="_x0000_s1027" type="#_x0000_t75" style="position:absolute;width:41148;height:27527;visibility:visible;mso-wrap-style:square" stroked="t">
                   <v:fill o:detectmouseclick="t"/>
                   <v:stroke dashstyle="1 1" endcap="round"/>
@@ -18440,9 +18679,9 @@
           <w:lang w:val="es-ES" w:eastAsia="es-ES"/>
         </w:rPr>
       </w:pPr>
-      <w:bookmarkStart w:id="47" w:name="_Toc404868149"/>
-      <w:bookmarkStart w:id="48" w:name="_Toc133918226"/>
-      <w:bookmarkStart w:id="49" w:name="_Toc162942090"/>
+      <w:bookmarkStart w:id="50" w:name="_Toc404868149"/>
+      <w:bookmarkStart w:id="51" w:name="_Toc133918226"/>
+      <w:bookmarkStart w:id="52" w:name="_Toc162942090"/>
       <w:r>
         <w:rPr>
           <w:rFonts w:ascii="Arial" w:eastAsia="Times New Roman" w:hAnsi="Arial" w:cs="Times New Roman"/>
@@ -18452,9 +18691,9 @@
         </w:rPr>
         <w:t>Primera división (o sub-epígrafe) dentro del primer epígrafe</w:t>
       </w:r>
-      <w:bookmarkEnd w:id="47"/>
-      <w:bookmarkEnd w:id="48"/>
-      <w:bookmarkEnd w:id="49"/>
+      <w:bookmarkEnd w:id="50"/>
+      <w:bookmarkEnd w:id="51"/>
+      <w:bookmarkEnd w:id="52"/>
     </w:p>
     <w:p>
       <w:pPr>
@@ -18498,9 +18737,9 @@
           <w:lang w:val="es-ES" w:eastAsia="es-ES"/>
         </w:rPr>
       </w:pPr>
-      <w:bookmarkStart w:id="50" w:name="_Toc404868150"/>
-      <w:bookmarkStart w:id="51" w:name="_Toc133918227"/>
-      <w:bookmarkStart w:id="52" w:name="_Toc162942091"/>
+      <w:bookmarkStart w:id="53" w:name="_Toc404868150"/>
+      <w:bookmarkStart w:id="54" w:name="_Toc133918227"/>
+      <w:bookmarkStart w:id="55" w:name="_Toc162942091"/>
       <w:r>
         <w:rPr>
           <w:rFonts w:ascii="Arial" w:eastAsia="Times New Roman" w:hAnsi="Arial" w:cs="Times New Roman"/>
@@ -18511,9 +18750,9 @@
         </w:rPr>
         <w:t>Ponga aquí el segundo epígrafe</w:t>
       </w:r>
-      <w:bookmarkEnd w:id="50"/>
-      <w:bookmarkEnd w:id="51"/>
-      <w:bookmarkEnd w:id="52"/>
+      <w:bookmarkEnd w:id="53"/>
+      <w:bookmarkEnd w:id="54"/>
+      <w:bookmarkEnd w:id="55"/>
     </w:p>
     <w:p>
       <w:pPr>
@@ -18558,9 +18797,9 @@
           <w:lang w:val="es-ES" w:eastAsia="es-ES"/>
         </w:rPr>
       </w:pPr>
-      <w:bookmarkStart w:id="53" w:name="_Toc404868151"/>
-      <w:bookmarkStart w:id="54" w:name="_Toc133918228"/>
-      <w:bookmarkStart w:id="55" w:name="_Toc162942092"/>
+      <w:bookmarkStart w:id="56" w:name="_Toc404868151"/>
+      <w:bookmarkStart w:id="57" w:name="_Toc133918228"/>
+      <w:bookmarkStart w:id="58" w:name="_Toc162942092"/>
       <w:r>
         <w:rPr>
           <w:rFonts w:ascii="Arial" w:eastAsia="Times New Roman" w:hAnsi="Arial" w:cs="Times New Roman"/>
@@ -18572,9 +18811,9 @@
         </w:rPr>
         <w:t>Primera división (o sub-epígrafe) dentro de este epígrafe</w:t>
       </w:r>
-      <w:bookmarkEnd w:id="53"/>
-      <w:bookmarkEnd w:id="54"/>
-      <w:bookmarkEnd w:id="55"/>
+      <w:bookmarkEnd w:id="56"/>
+      <w:bookmarkEnd w:id="57"/>
+      <w:bookmarkEnd w:id="58"/>
     </w:p>
     <w:p>
       <w:pPr>
@@ -18631,10 +18870,10 @@
           <w:lang w:val="es-ES"/>
         </w:rPr>
       </w:pPr>
-      <w:bookmarkStart w:id="56" w:name="_Toc12979362"/>
-      <w:bookmarkStart w:id="57" w:name="_Toc404868154"/>
-      <w:bookmarkStart w:id="58" w:name="_Toc133918231"/>
-      <w:bookmarkStart w:id="59" w:name="_Toc162942093"/>
+      <w:bookmarkStart w:id="59" w:name="_Toc12979362"/>
+      <w:bookmarkStart w:id="60" w:name="_Toc404868154"/>
+      <w:bookmarkStart w:id="61" w:name="_Toc133918231"/>
+      <w:bookmarkStart w:id="62" w:name="_Toc162942093"/>
       <w:r>
         <w:rPr>
           <w:rFonts w:ascii="Arial" w:eastAsia="Times New Roman" w:hAnsi="Arial" w:cs="Times New Roman"/>
@@ -18647,7 +18886,7 @@
         <w:lastRenderedPageBreak/>
         <w:t>CONCLUSIONES</w:t>
       </w:r>
-      <w:bookmarkEnd w:id="56"/>
+      <w:bookmarkEnd w:id="59"/>
       <w:r>
         <w:rPr>
           <w:rFonts w:ascii="Arial" w:eastAsia="Times New Roman" w:hAnsi="Arial" w:cs="Times New Roman"/>
@@ -18659,9 +18898,9 @@
         </w:rPr>
         <w:t xml:space="preserve"> Y RECOMENDACIONES</w:t>
       </w:r>
-      <w:bookmarkEnd w:id="57"/>
-      <w:bookmarkEnd w:id="58"/>
-      <w:bookmarkEnd w:id="59"/>
+      <w:bookmarkEnd w:id="60"/>
+      <w:bookmarkEnd w:id="61"/>
+      <w:bookmarkEnd w:id="62"/>
     </w:p>
     <w:p>
       <w:pPr>
@@ -18678,8 +18917,8 @@
           <w:lang w:val="es-ES" w:eastAsia="es-ES"/>
         </w:rPr>
       </w:pPr>
-      <w:bookmarkStart w:id="60" w:name="_Toc133918232"/>
-      <w:bookmarkStart w:id="61" w:name="_Toc12979363"/>
+      <w:bookmarkStart w:id="63" w:name="_Toc133918232"/>
+      <w:bookmarkStart w:id="64" w:name="_Toc12979363"/>
       <w:r>
         <w:rPr>
           <w:rFonts w:ascii="Arial" w:eastAsia="Times New Roman" w:hAnsi="Arial" w:cs="Times New Roman"/>
@@ -18689,8 +18928,8 @@
         </w:rPr>
         <w:t>Conclusiones</w:t>
       </w:r>
-      <w:bookmarkEnd w:id="60"/>
-      <w:bookmarkEnd w:id="61"/>
+      <w:bookmarkEnd w:id="63"/>
+      <w:bookmarkEnd w:id="64"/>
     </w:p>
     <w:p>
       <w:pPr>
@@ -18859,8 +19098,8 @@
           <w:lang w:val="es-ES" w:eastAsia="es-ES"/>
         </w:rPr>
       </w:pPr>
-      <w:bookmarkStart w:id="62" w:name="_Toc133918233"/>
-      <w:bookmarkStart w:id="63" w:name="_Toc12979364"/>
+      <w:bookmarkStart w:id="65" w:name="_Toc133918233"/>
+      <w:bookmarkStart w:id="66" w:name="_Toc12979364"/>
     </w:p>
     <w:p>
       <w:pPr>
@@ -18886,8 +19125,8 @@
         </w:rPr>
         <w:t>Recomendaciones</w:t>
       </w:r>
-      <w:bookmarkEnd w:id="62"/>
-      <w:bookmarkEnd w:id="63"/>
+      <w:bookmarkEnd w:id="65"/>
+      <w:bookmarkEnd w:id="66"/>
     </w:p>
     <w:p>
       <w:pPr>
@@ -19087,10 +19326,10 @@
           <w:lang w:val="es-ES"/>
         </w:rPr>
       </w:pPr>
-      <w:bookmarkStart w:id="64" w:name="_Toc12979365"/>
-      <w:bookmarkStart w:id="65" w:name="_Toc404868155"/>
-      <w:bookmarkStart w:id="66" w:name="_Toc133918234"/>
-      <w:bookmarkStart w:id="67" w:name="_Toc162942094"/>
+      <w:bookmarkStart w:id="67" w:name="_Toc12979365"/>
+      <w:bookmarkStart w:id="68" w:name="_Toc404868155"/>
+      <w:bookmarkStart w:id="69" w:name="_Toc133918234"/>
+      <w:bookmarkStart w:id="70" w:name="_Toc162942094"/>
       <w:r>
         <w:rPr>
           <w:rFonts w:ascii="Arial" w:eastAsia="Times New Roman" w:hAnsi="Arial" w:cs="Times New Roman"/>
@@ -19103,7 +19342,7 @@
         <w:lastRenderedPageBreak/>
         <w:t>REFERENCIAS BIBLIOGRÁFICA</w:t>
       </w:r>
-      <w:bookmarkEnd w:id="64"/>
+      <w:bookmarkEnd w:id="67"/>
       <w:r>
         <w:rPr>
           <w:rFonts w:ascii="Arial" w:eastAsia="Times New Roman" w:hAnsi="Arial" w:cs="Times New Roman"/>
@@ -19115,9 +19354,9 @@
         </w:rPr>
         <w:t>S</w:t>
       </w:r>
-      <w:bookmarkEnd w:id="65"/>
-      <w:bookmarkEnd w:id="66"/>
-      <w:bookmarkEnd w:id="67"/>
+      <w:bookmarkEnd w:id="68"/>
+      <w:bookmarkEnd w:id="69"/>
+      <w:bookmarkEnd w:id="70"/>
     </w:p>
     <w:p>
       <w:pPr>
@@ -20175,9 +20414,9 @@
           <w:lang w:val="es-ES_tradnl" w:eastAsia="es-ES"/>
         </w:rPr>
       </w:pPr>
-      <w:bookmarkStart w:id="68" w:name="_Toc404868156"/>
-      <w:bookmarkStart w:id="69" w:name="_Toc133918235"/>
-      <w:bookmarkStart w:id="70" w:name="_Toc162942095"/>
+      <w:bookmarkStart w:id="71" w:name="_Toc404868156"/>
+      <w:bookmarkStart w:id="72" w:name="_Toc162942095"/>
+      <w:bookmarkStart w:id="73" w:name="_Toc133918235"/>
       <w:r>
         <w:rPr>
           <w:rFonts w:ascii="Arial" w:eastAsia="Times New Roman" w:hAnsi="Arial" w:cs="Times New Roman"/>
@@ -20188,8 +20427,8 @@
         <w:lastRenderedPageBreak/>
         <w:t>GLOSARIO DE TÉRMINOS</w:t>
       </w:r>
-      <w:bookmarkEnd w:id="68"/>
-      <w:bookmarkEnd w:id="70"/>
+      <w:bookmarkEnd w:id="71"/>
+      <w:bookmarkEnd w:id="72"/>
     </w:p>
     <w:p>
       <w:pPr>
@@ -20324,8 +20563,8 @@
           <w:lang w:val="es-ES"/>
         </w:rPr>
       </w:pPr>
-      <w:bookmarkStart w:id="71" w:name="_Toc404868157"/>
-      <w:bookmarkStart w:id="72" w:name="_Toc162942096"/>
+      <w:bookmarkStart w:id="74" w:name="_Toc404868157"/>
+      <w:bookmarkStart w:id="75" w:name="_Toc162942096"/>
       <w:r>
         <w:rPr>
           <w:rFonts w:ascii="Arial" w:eastAsia="Times New Roman" w:hAnsi="Arial" w:cs="Times New Roman"/>
@@ -20338,9 +20577,9 @@
         <w:lastRenderedPageBreak/>
         <w:t>ANEXOS</w:t>
       </w:r>
-      <w:bookmarkEnd w:id="69"/>
-      <w:bookmarkEnd w:id="71"/>
-      <w:bookmarkEnd w:id="72"/>
+      <w:bookmarkEnd w:id="73"/>
+      <w:bookmarkEnd w:id="74"/>
+      <w:bookmarkEnd w:id="75"/>
     </w:p>
     <w:p>
       <w:pPr>
@@ -20425,7 +20664,7 @@
           <w:lang w:val="es-ES" w:eastAsia="es-ES"/>
         </w:rPr>
       </w:pPr>
-      <w:bookmarkStart w:id="73" w:name="_Toc133918236"/>
+      <w:bookmarkStart w:id="76" w:name="_Toc133918236"/>
       <w:r>
         <w:rPr>
           <w:rFonts w:ascii="Arial" w:eastAsia="Times New Roman" w:hAnsi="Arial" w:cs="Times New Roman"/>
@@ -20444,7 +20683,7 @@
         <w:tab/>
         <w:t>Inserte título del primer anexo</w:t>
       </w:r>
-      <w:bookmarkEnd w:id="73"/>
+      <w:bookmarkEnd w:id="76"/>
     </w:p>
     <w:p>
       <w:pPr>
@@ -20483,7 +20722,7 @@
           <w:lang w:val="pt-PT" w:eastAsia="es-ES"/>
         </w:rPr>
       </w:pPr>
-      <w:bookmarkStart w:id="74" w:name="_Toc133918237"/>
+      <w:bookmarkStart w:id="77" w:name="_Toc133918237"/>
       <w:r>
         <w:rPr>
           <w:rFonts w:ascii="Arial" w:eastAsia="Times New Roman" w:hAnsi="Arial" w:cs="Times New Roman"/>
@@ -20502,7 +20741,7 @@
         <w:tab/>
         <w:t>Inserte título del segundo anexo</w:t>
       </w:r>
-      <w:bookmarkEnd w:id="74"/>
+      <w:bookmarkEnd w:id="77"/>
     </w:p>
     <w:p>
       <w:pPr>
@@ -20605,8 +20844,285 @@
 </w:document>
 </file>
 
+<file path=word/comments.xml><?xml version="1.0" encoding="utf-8"?>
+<w:comments xmlns:wpc="http://schemas.microsoft.com/office/word/2010/wordprocessingCanvas" xmlns:cx="http://schemas.microsoft.com/office/drawing/2014/chartex" xmlns:cx1="http://schemas.microsoft.com/office/drawing/2015/9/8/chartex" xmlns:cx2="http://schemas.microsoft.com/office/drawing/2015/10/21/chartex" xmlns:cx3="http://schemas.microsoft.com/office/drawing/2016/5/9/chartex" xmlns:cx4="http://schemas.microsoft.com/office/drawing/2016/5/10/chartex" xmlns:cx5="http://schemas.microsoft.com/office/drawing/2016/5/11/chartex" xmlns:cx6="http://schemas.microsoft.com/office/drawing/2016/5/12/chartex" xmlns:cx7="http://schemas.microsoft.com/office/drawing/2016/5/13/chartex" xmlns:cx8="http://schemas.microsoft.com/office/drawing/2016/5/14/chartex" xmlns:mc="http://schemas.openxmlformats.org/markup-compatibility/2006" xmlns:aink="http://schemas.microsoft.com/office/drawing/2016/ink" xmlns:am3d="http://schemas.microsoft.com/office/drawing/2017/model3d" xmlns:o="urn:schemas-microsoft-com:office:office" xmlns:oel="http://schemas.microsoft.com/office/2019/extlst" xmlns:r="http://schemas.openxmlformats.org/officeDocument/2006/relationships" xmlns:m="http://schemas.openxmlformats.org/officeDocument/2006/math" xmlns:v="urn:schemas-microsoft-com:vml" xmlns:wp14="http://schemas.microsoft.com/office/word/2010/wordprocessingDrawing" xmlns:wp="http://schemas.openxmlformats.org/drawingml/2006/wordprocessingDrawing" xmlns:w10="urn:schemas-microsoft-com:office:word" xmlns:w="http://schemas.openxmlformats.org/wordprocessingml/2006/main" xmlns:w14="http://schemas.microsoft.com/office/word/2010/wordml" xmlns:w15="http://schemas.microsoft.com/office/word/2012/wordml" xmlns:w16cex="http://schemas.microsoft.com/office/word/2018/wordml/cex" xmlns:w16cid="http://schemas.microsoft.com/office/word/2016/wordml/cid" xmlns:w16="http://schemas.microsoft.com/office/word/2018/wordml" xmlns:w16sdtdh="http://schemas.microsoft.com/office/word/2020/wordml/sdtdatahash" xmlns:w16se="http://schemas.microsoft.com/office/word/2015/wordml/symex" xmlns:wpg="http://schemas.microsoft.com/office/word/2010/wordprocessingGroup" xmlns:wpi="http://schemas.microsoft.com/office/word/2010/wordprocessingInk" xmlns:wne="http://schemas.microsoft.com/office/word/2006/wordml" xmlns:wps="http://schemas.microsoft.com/office/word/2010/wordprocessingShape" mc:Ignorable="w14 w15 w16se w16cid w16 w16cex w16sdtdh wp14">
+  <w:comment w:id="29" w:author="Dionis" w:date="2024-04-02T10:15:00Z" w:initials="D">
+    <w:p>
+      <w:pPr>
+        <w:pStyle w:val="Textocomentario"/>
+        <w:rPr>
+          <w:lang w:val="es-419"/>
+        </w:rPr>
+      </w:pPr>
+      <w:r>
+        <w:rPr>
+          <w:rStyle w:val="Refdecomentario"/>
+        </w:rPr>
+        <w:annotationRef/>
+      </w:r>
+      <w:r>
+        <w:rPr>
+          <w:lang w:val="es-419"/>
+        </w:rPr>
+        <w:t>Es importante que quede claro como tu Sistema</w:t>
+      </w:r>
+    </w:p>
+    <w:p>
+      <w:pPr>
+        <w:pStyle w:val="Textocomentario"/>
+        <w:rPr>
+          <w:lang w:val="es-419"/>
+        </w:rPr>
+      </w:pPr>
+      <w:r>
+        <w:rPr>
+          <w:lang w:val="es-419"/>
+        </w:rPr>
+        <w:t xml:space="preserve">se puede acoplar a otras soluciones de tercer. </w:t>
+      </w:r>
+    </w:p>
+    <w:p>
+      <w:pPr>
+        <w:pStyle w:val="Textocomentario"/>
+        <w:rPr>
+          <w:lang w:val="es-419"/>
+        </w:rPr>
+      </w:pPr>
+    </w:p>
+    <w:p>
+      <w:pPr>
+        <w:pStyle w:val="Textocomentario"/>
+        <w:rPr>
+          <w:lang w:val="es-419"/>
+        </w:rPr>
+      </w:pPr>
+      <w:r>
+        <w:rPr>
+          <w:lang w:val="es-419"/>
+        </w:rPr>
+        <w:t>Por lo que tengo entendido a ti solo te hace falta la conexión a elastisearch y que el esquema siga un patron</w:t>
+      </w:r>
+    </w:p>
+  </w:comment>
+  <w:comment w:id="31" w:author="Dionis" w:date="2024-04-02T10:14:00Z" w:initials="D">
+    <w:p>
+      <w:pPr>
+        <w:pStyle w:val="Textocomentario"/>
+        <w:rPr>
+          <w:lang w:val="es-419"/>
+        </w:rPr>
+      </w:pPr>
+      <w:r>
+        <w:rPr>
+          <w:rStyle w:val="Refdecomentario"/>
+        </w:rPr>
+        <w:annotationRef/>
+      </w:r>
+      <w:r>
+        <w:rPr>
+          <w:lang w:val="es-419"/>
+        </w:rPr>
+        <w:t>Encerrar en cuatro. En esta i</w:t>
+      </w:r>
+      <w:r>
+        <w:rPr>
+          <w:lang w:val="es-419"/>
+        </w:rPr>
+        <w:t>magen no se ve como se integra a las soluciones de DATyS o de tercero</w:t>
+      </w:r>
+    </w:p>
+  </w:comment>
+  <w:comment w:id="39" w:author="Dionis" w:date="2024-04-02T10:16:00Z" w:initials="D">
+    <w:p>
+      <w:pPr>
+        <w:pStyle w:val="Textocomentario"/>
+        <w:rPr>
+          <w:lang w:val="es-419"/>
+        </w:rPr>
+      </w:pPr>
+      <w:r>
+        <w:rPr>
+          <w:rStyle w:val="Refdecomentario"/>
+        </w:rPr>
+        <w:annotationRef/>
+      </w:r>
+      <w:r>
+        <w:rPr>
+          <w:lang w:val="es-419"/>
+        </w:rPr>
+        <w:t>Encerrar en cuadros</w:t>
+      </w:r>
+      <w:r>
+        <w:rPr>
+          <w:lang w:val="es-419"/>
+        </w:rPr>
+        <w:t xml:space="preserve"> y no t</w:t>
+      </w:r>
+      <w:r>
+        <w:rPr>
+          <w:lang w:val="es-419"/>
+        </w:rPr>
+        <w:t>an pegados a los bordes.</w:t>
+      </w:r>
+    </w:p>
+    <w:p>
+      <w:pPr>
+        <w:pStyle w:val="Textocomentario"/>
+        <w:rPr>
+          <w:lang w:val="es-419"/>
+        </w:rPr>
+      </w:pPr>
+    </w:p>
+    <w:p>
+      <w:pPr>
+        <w:pStyle w:val="Textocomentario"/>
+        <w:rPr>
+          <w:lang w:val="es-419"/>
+        </w:rPr>
+      </w:pPr>
+      <w:r>
+        <w:rPr>
+          <w:lang w:val="es-419"/>
+        </w:rPr>
+        <w:br/>
+        <w:t xml:space="preserve">Debes dejar claro porque están sencillo tu modelo de entidad relación. </w:t>
+      </w:r>
+    </w:p>
+    <w:p>
+      <w:pPr>
+        <w:pStyle w:val="Textocomentario"/>
+        <w:rPr>
+          <w:lang w:val="es-419"/>
+        </w:rPr>
+      </w:pPr>
+    </w:p>
+    <w:p>
+      <w:pPr>
+        <w:pStyle w:val="Textocomentario"/>
+        <w:rPr>
+          <w:lang w:val="es-419"/>
+        </w:rPr>
+      </w:pPr>
+      <w:r>
+        <w:rPr>
+          <w:lang w:val="es-419"/>
+        </w:rPr>
+        <w:t xml:space="preserve">No es poner una imagen y ya, sino que debes dar una cierta explicación. </w:t>
+      </w:r>
+    </w:p>
+    <w:p>
+      <w:pPr>
+        <w:pStyle w:val="Textocomentario"/>
+        <w:rPr>
+          <w:lang w:val="es-419"/>
+        </w:rPr>
+      </w:pPr>
+    </w:p>
+    <w:p>
+      <w:pPr>
+        <w:pStyle w:val="Textocomentario"/>
+        <w:rPr>
+          <w:lang w:val="es-419"/>
+        </w:rPr>
+      </w:pPr>
+      <w:r>
+        <w:rPr>
+          <w:lang w:val="es-419"/>
+        </w:rPr>
+        <w:t>Debes hablar que usas un modelo no-sql y que para una mejor documentación del proceso lo dejas claro</w:t>
+      </w:r>
+    </w:p>
+    <w:p>
+      <w:pPr>
+        <w:pStyle w:val="Textocomentario"/>
+        <w:rPr>
+          <w:lang w:val="es-419"/>
+        </w:rPr>
+      </w:pPr>
+    </w:p>
+  </w:comment>
+  <w:comment w:id="41" w:author="Dionis" w:date="2024-04-02T10:19:00Z" w:initials="D">
+    <w:p>
+      <w:pPr>
+        <w:pStyle w:val="Textocomentario"/>
+        <w:rPr>
+          <w:lang w:val="es-419"/>
+        </w:rPr>
+      </w:pPr>
+      <w:r>
+        <w:rPr>
+          <w:rStyle w:val="Refdecomentario"/>
+        </w:rPr>
+        <w:annotationRef/>
+      </w:r>
+      <w:r>
+        <w:rPr>
+          <w:lang w:val="es-419"/>
+        </w:rPr>
+        <w:t>Las Historias de Usuario son d</w:t>
+      </w:r>
+      <w:r>
+        <w:rPr>
+          <w:lang w:val="es-419"/>
+        </w:rPr>
+        <w:t>e XP y los Requisitos Funcionales de RUP y otras tecnologías</w:t>
+      </w:r>
+    </w:p>
+    <w:p>
+      <w:pPr>
+        <w:pStyle w:val="Textocomentario"/>
+        <w:rPr>
+          <w:lang w:val="es-419"/>
+        </w:rPr>
+      </w:pPr>
+    </w:p>
+    <w:p>
+      <w:pPr>
+        <w:pStyle w:val="Textocomentario"/>
+        <w:rPr>
+          <w:lang w:val="es-419"/>
+        </w:rPr>
+      </w:pPr>
+      <w:r>
+        <w:rPr>
+          <w:lang w:val="es-419"/>
+        </w:rPr>
+        <w:t>Esto lo debes aclarar.</w:t>
+      </w:r>
+    </w:p>
+  </w:comment>
+</w:comments>
+</file>
+
+<file path=word/commentsExtended.xml><?xml version="1.0" encoding="utf-8"?>
+<w15:commentsEx xmlns:wpc="http://schemas.microsoft.com/office/word/2010/wordprocessingCanvas" xmlns:cx="http://schemas.microsoft.com/office/drawing/2014/chartex" xmlns:cx1="http://schemas.microsoft.com/office/drawing/2015/9/8/chartex" xmlns:cx2="http://schemas.microsoft.com/office/drawing/2015/10/21/chartex" xmlns:cx3="http://schemas.microsoft.com/office/drawing/2016/5/9/chartex" xmlns:cx4="http://schemas.microsoft.com/office/drawing/2016/5/10/chartex" xmlns:cx5="http://schemas.microsoft.com/office/drawing/2016/5/11/chartex" xmlns:cx6="http://schemas.microsoft.com/office/drawing/2016/5/12/chartex" xmlns:cx7="http://schemas.microsoft.com/office/drawing/2016/5/13/chartex" xmlns:cx8="http://schemas.microsoft.com/office/drawing/2016/5/14/chartex" xmlns:mc="http://schemas.openxmlformats.org/markup-compatibility/2006" xmlns:aink="http://schemas.microsoft.com/office/drawing/2016/ink" xmlns:am3d="http://schemas.microsoft.com/office/drawing/2017/model3d" xmlns:o="urn:schemas-microsoft-com:office:office" xmlns:oel="http://schemas.microsoft.com/office/2019/extlst" xmlns:r="http://schemas.openxmlformats.org/officeDocument/2006/relationships" xmlns:m="http://schemas.openxmlformats.org/officeDocument/2006/math" xmlns:v="urn:schemas-microsoft-com:vml" xmlns:wp14="http://schemas.microsoft.com/office/word/2010/wordprocessingDrawing" xmlns:wp="http://schemas.openxmlformats.org/drawingml/2006/wordprocessingDrawing" xmlns:w10="urn:schemas-microsoft-com:office:word" xmlns:w="http://schemas.openxmlformats.org/wordprocessingml/2006/main" xmlns:w14="http://schemas.microsoft.com/office/word/2010/wordml" xmlns:w15="http://schemas.microsoft.com/office/word/2012/wordml" xmlns:w16cex="http://schemas.microsoft.com/office/word/2018/wordml/cex" xmlns:w16cid="http://schemas.microsoft.com/office/word/2016/wordml/cid" xmlns:w16="http://schemas.microsoft.com/office/word/2018/wordml" xmlns:w16sdtdh="http://schemas.microsoft.com/office/word/2020/wordml/sdtdatahash" xmlns:w16se="http://schemas.microsoft.com/office/word/2015/wordml/symex" xmlns:wpg="http://schemas.microsoft.com/office/word/2010/wordprocessingGroup" xmlns:wpi="http://schemas.microsoft.com/office/word/2010/wordprocessingInk" xmlns:wne="http://schemas.microsoft.com/office/word/2006/wordml" xmlns:wps="http://schemas.microsoft.com/office/word/2010/wordprocessingShape" mc:Ignorable="w14 w15 w16se w16cid w16 w16cex w16sdtdh wp14">
+  <w15:commentEx w15:paraId="7DE410B6" w15:done="0"/>
+  <w15:commentEx w15:paraId="7790CDBD" w15:done="0"/>
+  <w15:commentEx w15:paraId="4BB2A79F" w15:done="0"/>
+  <w15:commentEx w15:paraId="6C82DAC9" w15:done="0"/>
+</w15:commentsEx>
+</file>
+
+<file path=word/commentsExtensible.xml><?xml version="1.0" encoding="utf-8"?>
+<w16cex:commentsExtensible xmlns:wpc="http://schemas.microsoft.com/office/word/2010/wordprocessingCanvas" xmlns:cx="http://schemas.microsoft.com/office/drawing/2014/chartex" xmlns:cx1="http://schemas.microsoft.com/office/drawing/2015/9/8/chartex" xmlns:cx2="http://schemas.microsoft.com/office/drawing/2015/10/21/chartex" xmlns:cx3="http://schemas.microsoft.com/office/drawing/2016/5/9/chartex" xmlns:cx4="http://schemas.microsoft.com/office/drawing/2016/5/10/chartex" xmlns:cx5="http://schemas.microsoft.com/office/drawing/2016/5/11/chartex" xmlns:cx6="http://schemas.microsoft.com/office/drawing/2016/5/12/chartex" xmlns:cx7="http://schemas.microsoft.com/office/drawing/2016/5/13/chartex" xmlns:cx8="http://schemas.microsoft.com/office/drawing/2016/5/14/chartex" xmlns:cr="http://schemas.microsoft.com/office/comments/2020/reactions" xmlns:mc="http://schemas.openxmlformats.org/markup-compatibility/2006" xmlns:aink="http://schemas.microsoft.com/office/drawing/2016/ink" xmlns:am3d="http://schemas.microsoft.com/office/drawing/2017/model3d" xmlns:o="urn:schemas-microsoft-com:office:office" xmlns:oel="http://schemas.microsoft.com/office/2019/extlst" xmlns:r="http://schemas.openxmlformats.org/officeDocument/2006/relationships" xmlns:m="http://schemas.openxmlformats.org/officeDocument/2006/math" xmlns:v="urn:schemas-microsoft-com:vml" xmlns:wp14="http://schemas.microsoft.com/office/word/2010/wordprocessingDrawing" xmlns:wp="http://schemas.openxmlformats.org/drawingml/2006/wordprocessingDrawing" xmlns:w10="urn:schemas-microsoft-com:office:word" xmlns:w="http://schemas.openxmlformats.org/wordprocessingml/2006/main" xmlns:w14="http://schemas.microsoft.com/office/word/2010/wordml" xmlns:w15="http://schemas.microsoft.com/office/word/2012/wordml" xmlns:w16cex="http://schemas.microsoft.com/office/word/2018/wordml/cex" xmlns:w16cid="http://schemas.microsoft.com/office/word/2016/wordml/cid" xmlns:w16="http://schemas.microsoft.com/office/word/2018/wordml" xmlns:w16sdtdh="http://schemas.microsoft.com/office/word/2020/wordml/sdtdatahash" xmlns:w16se="http://schemas.microsoft.com/office/word/2015/wordml/symex" xmlns:wpg="http://schemas.microsoft.com/office/word/2010/wordprocessingGroup" xmlns:wpi="http://schemas.microsoft.com/office/word/2010/wordprocessingInk" xmlns:wne="http://schemas.microsoft.com/office/word/2006/wordml" xmlns:wps="http://schemas.microsoft.com/office/word/2010/wordprocessingShape" mc:Ignorable="w14 w15 w16se w16cid w16 w16cex w16sdtdh cr wp14">
+  <w16cex:commentExtensible w16cex:durableId="19CB2BE5" w16cex:dateUtc="2024-04-02T14:15:00Z"/>
+  <w16cex:commentExtensible w16cex:durableId="5BAAF7AB" w16cex:dateUtc="2024-04-02T14:14:00Z"/>
+  <w16cex:commentExtensible w16cex:durableId="07DC80E6" w16cex:dateUtc="2024-04-02T14:16:00Z"/>
+  <w16cex:commentExtensible w16cex:durableId="5D5F8FDB" w16cex:dateUtc="2024-04-02T14:19:00Z"/>
+</w16cex:commentsExtensible>
+</file>
+
+<file path=word/commentsIds.xml><?xml version="1.0" encoding="utf-8"?>
+<w16cid:commentsIds xmlns:wpc="http://schemas.microsoft.com/office/word/2010/wordprocessingCanvas" xmlns:cx="http://schemas.microsoft.com/office/drawing/2014/chartex" xmlns:cx1="http://schemas.microsoft.com/office/drawing/2015/9/8/chartex" xmlns:cx2="http://schemas.microsoft.com/office/drawing/2015/10/21/chartex" xmlns:cx3="http://schemas.microsoft.com/office/drawing/2016/5/9/chartex" xmlns:cx4="http://schemas.microsoft.com/office/drawing/2016/5/10/chartex" xmlns:cx5="http://schemas.microsoft.com/office/drawing/2016/5/11/chartex" xmlns:cx6="http://schemas.microsoft.com/office/drawing/2016/5/12/chartex" xmlns:cx7="http://schemas.microsoft.com/office/drawing/2016/5/13/chartex" xmlns:cx8="http://schemas.microsoft.com/office/drawing/2016/5/14/chartex" xmlns:mc="http://schemas.openxmlformats.org/markup-compatibility/2006" xmlns:aink="http://schemas.microsoft.com/office/drawing/2016/ink" xmlns:am3d="http://schemas.microsoft.com/office/drawing/2017/model3d" xmlns:o="urn:schemas-microsoft-com:office:office" xmlns:oel="http://schemas.microsoft.com/office/2019/extlst" xmlns:r="http://schemas.openxmlformats.org/officeDocument/2006/relationships" xmlns:m="http://schemas.openxmlformats.org/officeDocument/2006/math" xmlns:v="urn:schemas-microsoft-com:vml" xmlns:wp14="http://schemas.microsoft.com/office/word/2010/wordprocessingDrawing" xmlns:wp="http://schemas.openxmlformats.org/drawingml/2006/wordprocessingDrawing" xmlns:w10="urn:schemas-microsoft-com:office:word" xmlns:w="http://schemas.openxmlformats.org/wordprocessingml/2006/main" xmlns:w14="http://schemas.microsoft.com/office/word/2010/wordml" xmlns:w15="http://schemas.microsoft.com/office/word/2012/wordml" xmlns:w16cex="http://schemas.microsoft.com/office/word/2018/wordml/cex" xmlns:w16cid="http://schemas.microsoft.com/office/word/2016/wordml/cid" xmlns:w16="http://schemas.microsoft.com/office/word/2018/wordml" xmlns:w16sdtdh="http://schemas.microsoft.com/office/word/2020/wordml/sdtdatahash" xmlns:w16se="http://schemas.microsoft.com/office/word/2015/wordml/symex" xmlns:wpg="http://schemas.microsoft.com/office/word/2010/wordprocessingGroup" xmlns:wpi="http://schemas.microsoft.com/office/word/2010/wordprocessingInk" xmlns:wne="http://schemas.microsoft.com/office/word/2006/wordml" xmlns:wps="http://schemas.microsoft.com/office/word/2010/wordprocessingShape" mc:Ignorable="w14 w15 w16se w16cid w16 w16cex w16sdtdh wp14">
+  <w16cid:commentId w16cid:paraId="7DE410B6" w16cid:durableId="19CB2BE5"/>
+  <w16cid:commentId w16cid:paraId="7790CDBD" w16cid:durableId="5BAAF7AB"/>
+  <w16cid:commentId w16cid:paraId="4BB2A79F" w16cid:durableId="07DC80E6"/>
+  <w16cid:commentId w16cid:paraId="6C82DAC9" w16cid:durableId="5D5F8FDB"/>
+</w16cid:commentsIds>
+</file>
+
 <file path=word/endnotes.xml><?xml version="1.0" encoding="utf-8"?>
-<w:endnotes xmlns:wpc="http://schemas.microsoft.com/office/word/2010/wordprocessingCanvas" xmlns:cx="http://schemas.microsoft.com/office/drawing/2014/chartex" xmlns:mc="http://schemas.openxmlformats.org/markup-compatibility/2006" xmlns:o="urn:schemas-microsoft-com:office:office" xmlns:r="http://schemas.openxmlformats.org/officeDocument/2006/relationships" xmlns:m="http://schemas.openxmlformats.org/officeDocument/2006/math" xmlns:v="urn:schemas-microsoft-com:vml" xmlns:wp14="http://schemas.microsoft.com/office/word/2010/wordprocessingDrawing" xmlns:wp="http://schemas.openxmlformats.org/drawingml/2006/wordprocessingDrawing" xmlns:w10="urn:schemas-microsoft-com:office:word" xmlns:w="http://schemas.openxmlformats.org/wordprocessingml/2006/main" xmlns:w14="http://schemas.microsoft.com/office/word/2010/wordml" xmlns:w15="http://schemas.microsoft.com/office/word/2012/wordml" xmlns:w16se="http://schemas.microsoft.com/office/word/2015/wordml/symex" xmlns:wpg="http://schemas.microsoft.com/office/word/2010/wordprocessingGroup" xmlns:wpi="http://schemas.microsoft.com/office/word/2010/wordprocessingInk" xmlns:wne="http://schemas.microsoft.com/office/word/2006/wordml" xmlns:wps="http://schemas.microsoft.com/office/word/2010/wordprocessingShape" mc:Ignorable="w14 w15 w16se wp14">
+<w:endnotes xmlns:wpc="http://schemas.microsoft.com/office/word/2010/wordprocessingCanvas" xmlns:cx="http://schemas.microsoft.com/office/drawing/2014/chartex" xmlns:cx1="http://schemas.microsoft.com/office/drawing/2015/9/8/chartex" xmlns:cx2="http://schemas.microsoft.com/office/drawing/2015/10/21/chartex" xmlns:cx3="http://schemas.microsoft.com/office/drawing/2016/5/9/chartex" xmlns:cx4="http://schemas.microsoft.com/office/drawing/2016/5/10/chartex" xmlns:cx5="http://schemas.microsoft.com/office/drawing/2016/5/11/chartex" xmlns:cx6="http://schemas.microsoft.com/office/drawing/2016/5/12/chartex" xmlns:cx7="http://schemas.microsoft.com/office/drawing/2016/5/13/chartex" xmlns:cx8="http://schemas.microsoft.com/office/drawing/2016/5/14/chartex" xmlns:mc="http://schemas.openxmlformats.org/markup-compatibility/2006" xmlns:aink="http://schemas.microsoft.com/office/drawing/2016/ink" xmlns:am3d="http://schemas.microsoft.com/office/drawing/2017/model3d" xmlns:o="urn:schemas-microsoft-com:office:office" xmlns:oel="http://schemas.microsoft.com/office/2019/extlst" xmlns:r="http://schemas.openxmlformats.org/officeDocument/2006/relationships" xmlns:m="http://schemas.openxmlformats.org/officeDocument/2006/math" xmlns:v="urn:schemas-microsoft-com:vml" xmlns:wp14="http://schemas.microsoft.com/office/word/2010/wordprocessingDrawing" xmlns:wp="http://schemas.openxmlformats.org/drawingml/2006/wordprocessingDrawing" xmlns:w10="urn:schemas-microsoft-com:office:word" xmlns:w="http://schemas.openxmlformats.org/wordprocessingml/2006/main" xmlns:w14="http://schemas.microsoft.com/office/word/2010/wordml" xmlns:w15="http://schemas.microsoft.com/office/word/2012/wordml" xmlns:w16cex="http://schemas.microsoft.com/office/word/2018/wordml/cex" xmlns:w16cid="http://schemas.microsoft.com/office/word/2016/wordml/cid" xmlns:w16="http://schemas.microsoft.com/office/word/2018/wordml" xmlns:w16sdtdh="http://schemas.microsoft.com/office/word/2020/wordml/sdtdatahash" xmlns:w16se="http://schemas.microsoft.com/office/word/2015/wordml/symex" xmlns:wpg="http://schemas.microsoft.com/office/word/2010/wordprocessingGroup" xmlns:wpi="http://schemas.microsoft.com/office/word/2010/wordprocessingInk" xmlns:wne="http://schemas.microsoft.com/office/word/2006/wordml" xmlns:wps="http://schemas.microsoft.com/office/word/2010/wordprocessingShape" mc:Ignorable="w14 w15 w16se w16cid w16 w16cex w16sdtdh wp14">
   <w:endnote w:type="separator" w:id="-1">
     <w:p>
       <w:pPr>
@@ -20631,7 +21147,7 @@
 </file>
 
 <file path=word/footnotes.xml><?xml version="1.0" encoding="utf-8"?>
-<w:footnotes xmlns:wpc="http://schemas.microsoft.com/office/word/2010/wordprocessingCanvas" xmlns:cx="http://schemas.microsoft.com/office/drawing/2014/chartex" xmlns:mc="http://schemas.openxmlformats.org/markup-compatibility/2006" xmlns:o="urn:schemas-microsoft-com:office:office" xmlns:r="http://schemas.openxmlformats.org/officeDocument/2006/relationships" xmlns:m="http://schemas.openxmlformats.org/officeDocument/2006/math" xmlns:v="urn:schemas-microsoft-com:vml" xmlns:wp14="http://schemas.microsoft.com/office/word/2010/wordprocessingDrawing" xmlns:wp="http://schemas.openxmlformats.org/drawingml/2006/wordprocessingDrawing" xmlns:w10="urn:schemas-microsoft-com:office:word" xmlns:w="http://schemas.openxmlformats.org/wordprocessingml/2006/main" xmlns:w14="http://schemas.microsoft.com/office/word/2010/wordml" xmlns:w15="http://schemas.microsoft.com/office/word/2012/wordml" xmlns:w16se="http://schemas.microsoft.com/office/word/2015/wordml/symex" xmlns:wpg="http://schemas.microsoft.com/office/word/2010/wordprocessingGroup" xmlns:wpi="http://schemas.microsoft.com/office/word/2010/wordprocessingInk" xmlns:wne="http://schemas.microsoft.com/office/word/2006/wordml" xmlns:wps="http://schemas.microsoft.com/office/word/2010/wordprocessingShape" mc:Ignorable="w14 w15 w16se wp14">
+<w:footnotes xmlns:wpc="http://schemas.microsoft.com/office/word/2010/wordprocessingCanvas" xmlns:cx="http://schemas.microsoft.com/office/drawing/2014/chartex" xmlns:cx1="http://schemas.microsoft.com/office/drawing/2015/9/8/chartex" xmlns:cx2="http://schemas.microsoft.com/office/drawing/2015/10/21/chartex" xmlns:cx3="http://schemas.microsoft.com/office/drawing/2016/5/9/chartex" xmlns:cx4="http://schemas.microsoft.com/office/drawing/2016/5/10/chartex" xmlns:cx5="http://schemas.microsoft.com/office/drawing/2016/5/11/chartex" xmlns:cx6="http://schemas.microsoft.com/office/drawing/2016/5/12/chartex" xmlns:cx7="http://schemas.microsoft.com/office/drawing/2016/5/13/chartex" xmlns:cx8="http://schemas.microsoft.com/office/drawing/2016/5/14/chartex" xmlns:mc="http://schemas.openxmlformats.org/markup-compatibility/2006" xmlns:aink="http://schemas.microsoft.com/office/drawing/2016/ink" xmlns:am3d="http://schemas.microsoft.com/office/drawing/2017/model3d" xmlns:o="urn:schemas-microsoft-com:office:office" xmlns:oel="http://schemas.microsoft.com/office/2019/extlst" xmlns:r="http://schemas.openxmlformats.org/officeDocument/2006/relationships" xmlns:m="http://schemas.openxmlformats.org/officeDocument/2006/math" xmlns:v="urn:schemas-microsoft-com:vml" xmlns:wp14="http://schemas.microsoft.com/office/word/2010/wordprocessingDrawing" xmlns:wp="http://schemas.openxmlformats.org/drawingml/2006/wordprocessingDrawing" xmlns:w10="urn:schemas-microsoft-com:office:word" xmlns:w="http://schemas.openxmlformats.org/wordprocessingml/2006/main" xmlns:w14="http://schemas.microsoft.com/office/word/2010/wordml" xmlns:w15="http://schemas.microsoft.com/office/word/2012/wordml" xmlns:w16cex="http://schemas.microsoft.com/office/word/2018/wordml/cex" xmlns:w16cid="http://schemas.microsoft.com/office/word/2016/wordml/cid" xmlns:w16="http://schemas.microsoft.com/office/word/2018/wordml" xmlns:w16sdtdh="http://schemas.microsoft.com/office/word/2020/wordml/sdtdatahash" xmlns:w16se="http://schemas.microsoft.com/office/word/2015/wordml/symex" xmlns:wpg="http://schemas.microsoft.com/office/word/2010/wordprocessingGroup" xmlns:wpi="http://schemas.microsoft.com/office/word/2010/wordprocessingInk" xmlns:wne="http://schemas.microsoft.com/office/word/2006/wordml" xmlns:wps="http://schemas.microsoft.com/office/word/2010/wordprocessingShape" mc:Ignorable="w14 w15 w16se w16cid w16 w16cex w16sdtdh wp14">
   <w:footnote w:type="separator" w:id="-1">
     <w:p>
       <w:pPr>
@@ -20682,7 +21198,7 @@
 </file>
 
 <file path=word/numbering.xml><?xml version="1.0" encoding="utf-8"?>
-<w:numbering xmlns:wpc="http://schemas.microsoft.com/office/word/2010/wordprocessingCanvas" xmlns:cx="http://schemas.microsoft.com/office/drawing/2014/chartex" xmlns:mc="http://schemas.openxmlformats.org/markup-compatibility/2006" xmlns:o="urn:schemas-microsoft-com:office:office" xmlns:r="http://schemas.openxmlformats.org/officeDocument/2006/relationships" xmlns:m="http://schemas.openxmlformats.org/officeDocument/2006/math" xmlns:v="urn:schemas-microsoft-com:vml" xmlns:wp14="http://schemas.microsoft.com/office/word/2010/wordprocessingDrawing" xmlns:wp="http://schemas.openxmlformats.org/drawingml/2006/wordprocessingDrawing" xmlns:w10="urn:schemas-microsoft-com:office:word" xmlns:w="http://schemas.openxmlformats.org/wordprocessingml/2006/main" xmlns:w14="http://schemas.microsoft.com/office/word/2010/wordml" xmlns:w15="http://schemas.microsoft.com/office/word/2012/wordml" xmlns:w16se="http://schemas.microsoft.com/office/word/2015/wordml/symex" xmlns:wpg="http://schemas.microsoft.com/office/word/2010/wordprocessingGroup" xmlns:wpi="http://schemas.microsoft.com/office/word/2010/wordprocessingInk" xmlns:wne="http://schemas.microsoft.com/office/word/2006/wordml" xmlns:wps="http://schemas.microsoft.com/office/word/2010/wordprocessingShape" mc:Ignorable="w14 w15 w16se wp14">
+<w:numbering xmlns:wpc="http://schemas.microsoft.com/office/word/2010/wordprocessingCanvas" xmlns:cx="http://schemas.microsoft.com/office/drawing/2014/chartex" xmlns:cx1="http://schemas.microsoft.com/office/drawing/2015/9/8/chartex" xmlns:cx2="http://schemas.microsoft.com/office/drawing/2015/10/21/chartex" xmlns:cx3="http://schemas.microsoft.com/office/drawing/2016/5/9/chartex" xmlns:cx4="http://schemas.microsoft.com/office/drawing/2016/5/10/chartex" xmlns:cx5="http://schemas.microsoft.com/office/drawing/2016/5/11/chartex" xmlns:cx6="http://schemas.microsoft.com/office/drawing/2016/5/12/chartex" xmlns:cx7="http://schemas.microsoft.com/office/drawing/2016/5/13/chartex" xmlns:cx8="http://schemas.microsoft.com/office/drawing/2016/5/14/chartex" xmlns:mc="http://schemas.openxmlformats.org/markup-compatibility/2006" xmlns:aink="http://schemas.microsoft.com/office/drawing/2016/ink" xmlns:am3d="http://schemas.microsoft.com/office/drawing/2017/model3d" xmlns:o="urn:schemas-microsoft-com:office:office" xmlns:oel="http://schemas.microsoft.com/office/2019/extlst" xmlns:r="http://schemas.openxmlformats.org/officeDocument/2006/relationships" xmlns:m="http://schemas.openxmlformats.org/officeDocument/2006/math" xmlns:v="urn:schemas-microsoft-com:vml" xmlns:wp14="http://schemas.microsoft.com/office/word/2010/wordprocessingDrawing" xmlns:wp="http://schemas.openxmlformats.org/drawingml/2006/wordprocessingDrawing" xmlns:w10="urn:schemas-microsoft-com:office:word" xmlns:w="http://schemas.openxmlformats.org/wordprocessingml/2006/main" xmlns:w14="http://schemas.microsoft.com/office/word/2010/wordml" xmlns:w15="http://schemas.microsoft.com/office/word/2012/wordml" xmlns:w16cex="http://schemas.microsoft.com/office/word/2018/wordml/cex" xmlns:w16cid="http://schemas.microsoft.com/office/word/2016/wordml/cid" xmlns:w16="http://schemas.microsoft.com/office/word/2018/wordml" xmlns:w16sdtdh="http://schemas.microsoft.com/office/word/2020/wordml/sdtdatahash" xmlns:w16se="http://schemas.microsoft.com/office/word/2015/wordml/symex" xmlns:wpg="http://schemas.microsoft.com/office/word/2010/wordprocessingGroup" xmlns:wpi="http://schemas.microsoft.com/office/word/2010/wordprocessingInk" xmlns:wne="http://schemas.microsoft.com/office/word/2006/wordml" xmlns:wps="http://schemas.microsoft.com/office/word/2010/wordprocessingShape" mc:Ignorable="w14 w15 w16se w16cid w16 w16cex w16sdtdh wp14">
   <w:abstractNum w:abstractNumId="0" w15:restartNumberingAfterBreak="0">
     <w:nsid w:val="002F30A0"/>
     <w:multiLevelType w:val="multilevel"/>
@@ -25531,7 +26047,7 @@
       </w:pPr>
     </w:lvl>
   </w:abstractNum>
-  <w:num w:numId="1">
+  <w:num w:numId="1" w16cid:durableId="1658924655">
     <w:abstractNumId w:val="28"/>
     <w:lvlOverride w:ilvl="0">
       <w:startOverride w:val="1"/>
@@ -25561,7 +26077,7 @@
       <w:startOverride w:val="1"/>
     </w:lvlOverride>
   </w:num>
-  <w:num w:numId="2">
+  <w:num w:numId="2" w16cid:durableId="605888275">
     <w:abstractNumId w:val="33"/>
     <w:lvlOverride w:ilvl="0">
       <w:startOverride w:val="1"/>
@@ -25575,7 +26091,7 @@
     <w:lvlOverride w:ilvl="7"/>
     <w:lvlOverride w:ilvl="8"/>
   </w:num>
-  <w:num w:numId="3">
+  <w:num w:numId="3" w16cid:durableId="1346011001">
     <w:abstractNumId w:val="28"/>
     <w:lvlOverride w:ilvl="0">
       <w:lvl w:ilvl="0">
@@ -25686,7 +26202,7 @@
       </w:lvl>
     </w:lvlOverride>
   </w:num>
-  <w:num w:numId="4">
+  <w:num w:numId="4" w16cid:durableId="649331069">
     <w:abstractNumId w:val="3"/>
     <w:lvlOverride w:ilvl="0">
       <w:startOverride w:val="1"/>
@@ -25716,120 +26232,128 @@
       <w:startOverride w:val="1"/>
     </w:lvlOverride>
   </w:num>
-  <w:num w:numId="5">
+  <w:num w:numId="5" w16cid:durableId="2046708643">
     <w:abstractNumId w:val="32"/>
   </w:num>
-  <w:num w:numId="6">
+  <w:num w:numId="6" w16cid:durableId="14961319">
     <w:abstractNumId w:val="14"/>
   </w:num>
-  <w:num w:numId="7">
+  <w:num w:numId="7" w16cid:durableId="334236379">
     <w:abstractNumId w:val="17"/>
   </w:num>
-  <w:num w:numId="8">
+  <w:num w:numId="8" w16cid:durableId="1710062300">
     <w:abstractNumId w:val="21"/>
   </w:num>
-  <w:num w:numId="9">
+  <w:num w:numId="9" w16cid:durableId="1037581563">
     <w:abstractNumId w:val="36"/>
   </w:num>
-  <w:num w:numId="10">
+  <w:num w:numId="10" w16cid:durableId="1139348431">
     <w:abstractNumId w:val="18"/>
   </w:num>
-  <w:num w:numId="11">
+  <w:num w:numId="11" w16cid:durableId="1659504179">
     <w:abstractNumId w:val="27"/>
   </w:num>
-  <w:num w:numId="12">
+  <w:num w:numId="12" w16cid:durableId="1852063228">
     <w:abstractNumId w:val="8"/>
   </w:num>
-  <w:num w:numId="13">
+  <w:num w:numId="13" w16cid:durableId="524056826">
     <w:abstractNumId w:val="12"/>
   </w:num>
-  <w:num w:numId="14">
+  <w:num w:numId="14" w16cid:durableId="627198287">
     <w:abstractNumId w:val="5"/>
   </w:num>
-  <w:num w:numId="15">
+  <w:num w:numId="15" w16cid:durableId="1181580127">
     <w:abstractNumId w:val="22"/>
   </w:num>
-  <w:num w:numId="16">
+  <w:num w:numId="16" w16cid:durableId="652953924">
     <w:abstractNumId w:val="31"/>
   </w:num>
-  <w:num w:numId="17">
+  <w:num w:numId="17" w16cid:durableId="527068654">
     <w:abstractNumId w:val="6"/>
   </w:num>
-  <w:num w:numId="18">
+  <w:num w:numId="18" w16cid:durableId="472450957">
     <w:abstractNumId w:val="19"/>
   </w:num>
-  <w:num w:numId="19">
+  <w:num w:numId="19" w16cid:durableId="719673399">
     <w:abstractNumId w:val="35"/>
   </w:num>
-  <w:num w:numId="20">
+  <w:num w:numId="20" w16cid:durableId="811487820">
     <w:abstractNumId w:val="0"/>
   </w:num>
-  <w:num w:numId="21">
+  <w:num w:numId="21" w16cid:durableId="1062216034">
     <w:abstractNumId w:val="26"/>
   </w:num>
-  <w:num w:numId="22">
+  <w:num w:numId="22" w16cid:durableId="624508150">
     <w:abstractNumId w:val="25"/>
   </w:num>
-  <w:num w:numId="23">
+  <w:num w:numId="23" w16cid:durableId="2003271006">
     <w:abstractNumId w:val="20"/>
   </w:num>
-  <w:num w:numId="24">
+  <w:num w:numId="24" w16cid:durableId="1604267933">
     <w:abstractNumId w:val="34"/>
   </w:num>
-  <w:num w:numId="25">
+  <w:num w:numId="25" w16cid:durableId="1459570803">
     <w:abstractNumId w:val="10"/>
   </w:num>
-  <w:num w:numId="26">
+  <w:num w:numId="26" w16cid:durableId="1139808420">
     <w:abstractNumId w:val="15"/>
   </w:num>
-  <w:num w:numId="27">
+  <w:num w:numId="27" w16cid:durableId="241529231">
     <w:abstractNumId w:val="7"/>
   </w:num>
-  <w:num w:numId="28">
+  <w:num w:numId="28" w16cid:durableId="1466388412">
     <w:abstractNumId w:val="9"/>
   </w:num>
-  <w:num w:numId="29">
+  <w:num w:numId="29" w16cid:durableId="423260770">
     <w:abstractNumId w:val="11"/>
   </w:num>
-  <w:num w:numId="30">
+  <w:num w:numId="30" w16cid:durableId="1733239285">
     <w:abstractNumId w:val="37"/>
   </w:num>
-  <w:num w:numId="31">
+  <w:num w:numId="31" w16cid:durableId="336079432">
     <w:abstractNumId w:val="30"/>
   </w:num>
-  <w:num w:numId="32">
+  <w:num w:numId="32" w16cid:durableId="1867450295">
     <w:abstractNumId w:val="1"/>
   </w:num>
-  <w:num w:numId="33">
+  <w:num w:numId="33" w16cid:durableId="1873031384">
     <w:abstractNumId w:val="24"/>
   </w:num>
-  <w:num w:numId="34">
+  <w:num w:numId="34" w16cid:durableId="1896306983">
     <w:abstractNumId w:val="38"/>
   </w:num>
-  <w:num w:numId="35">
+  <w:num w:numId="35" w16cid:durableId="1687712337">
     <w:abstractNumId w:val="2"/>
   </w:num>
-  <w:num w:numId="36">
+  <w:num w:numId="36" w16cid:durableId="1759787981">
     <w:abstractNumId w:val="23"/>
   </w:num>
-  <w:num w:numId="37">
+  <w:num w:numId="37" w16cid:durableId="1228345577">
     <w:abstractNumId w:val="16"/>
   </w:num>
-  <w:num w:numId="38">
+  <w:num w:numId="38" w16cid:durableId="1168792349">
     <w:abstractNumId w:val="29"/>
   </w:num>
-  <w:num w:numId="39">
+  <w:num w:numId="39" w16cid:durableId="1443501736">
     <w:abstractNumId w:val="13"/>
   </w:num>
-  <w:num w:numId="40">
+  <w:num w:numId="40" w16cid:durableId="481241567">
     <w:abstractNumId w:val="4"/>
   </w:num>
   <w:numIdMacAtCleanup w:val="23"/>
 </w:numbering>
 </file>
 
+<file path=word/people.xml><?xml version="1.0" encoding="utf-8"?>
+<w15:people xmlns:wpc="http://schemas.microsoft.com/office/word/2010/wordprocessingCanvas" xmlns:cx="http://schemas.microsoft.com/office/drawing/2014/chartex" xmlns:cx1="http://schemas.microsoft.com/office/drawing/2015/9/8/chartex" xmlns:cx2="http://schemas.microsoft.com/office/drawing/2015/10/21/chartex" xmlns:cx3="http://schemas.microsoft.com/office/drawing/2016/5/9/chartex" xmlns:cx4="http://schemas.microsoft.com/office/drawing/2016/5/10/chartex" xmlns:cx5="http://schemas.microsoft.com/office/drawing/2016/5/11/chartex" xmlns:cx6="http://schemas.microsoft.com/office/drawing/2016/5/12/chartex" xmlns:cx7="http://schemas.microsoft.com/office/drawing/2016/5/13/chartex" xmlns:cx8="http://schemas.microsoft.com/office/drawing/2016/5/14/chartex" xmlns:mc="http://schemas.openxmlformats.org/markup-compatibility/2006" xmlns:aink="http://schemas.microsoft.com/office/drawing/2016/ink" xmlns:am3d="http://schemas.microsoft.com/office/drawing/2017/model3d" xmlns:o="urn:schemas-microsoft-com:office:office" xmlns:oel="http://schemas.microsoft.com/office/2019/extlst" xmlns:r="http://schemas.openxmlformats.org/officeDocument/2006/relationships" xmlns:m="http://schemas.openxmlformats.org/officeDocument/2006/math" xmlns:v="urn:schemas-microsoft-com:vml" xmlns:wp14="http://schemas.microsoft.com/office/word/2010/wordprocessingDrawing" xmlns:wp="http://schemas.openxmlformats.org/drawingml/2006/wordprocessingDrawing" xmlns:w10="urn:schemas-microsoft-com:office:word" xmlns:w="http://schemas.openxmlformats.org/wordprocessingml/2006/main" xmlns:w14="http://schemas.microsoft.com/office/word/2010/wordml" xmlns:w15="http://schemas.microsoft.com/office/word/2012/wordml" xmlns:w16cex="http://schemas.microsoft.com/office/word/2018/wordml/cex" xmlns:w16cid="http://schemas.microsoft.com/office/word/2016/wordml/cid" xmlns:w16="http://schemas.microsoft.com/office/word/2018/wordml" xmlns:w16sdtdh="http://schemas.microsoft.com/office/word/2020/wordml/sdtdatahash" xmlns:w16se="http://schemas.microsoft.com/office/word/2015/wordml/symex" xmlns:wpg="http://schemas.microsoft.com/office/word/2010/wordprocessingGroup" xmlns:wpi="http://schemas.microsoft.com/office/word/2010/wordprocessingInk" xmlns:wne="http://schemas.microsoft.com/office/word/2006/wordml" xmlns:wps="http://schemas.microsoft.com/office/word/2010/wordprocessingShape" mc:Ignorable="w14 w15 w16se w16cid w16 w16cex w16sdtdh wp14">
+  <w15:person w15:author="Dionis">
+    <w15:presenceInfo w15:providerId="None" w15:userId="Dionis"/>
+  </w15:person>
+</w15:people>
+</file>
+
 <file path=word/styles.xml><?xml version="1.0" encoding="utf-8"?>
-<w:styles xmlns:mc="http://schemas.openxmlformats.org/markup-compatibility/2006" xmlns:r="http://schemas.openxmlformats.org/officeDocument/2006/relationships" xmlns:w="http://schemas.openxmlformats.org/wordprocessingml/2006/main" xmlns:w14="http://schemas.microsoft.com/office/word/2010/wordml" xmlns:w15="http://schemas.microsoft.com/office/word/2012/wordml" xmlns:w16se="http://schemas.microsoft.com/office/word/2015/wordml/symex" mc:Ignorable="w14 w15 w16se">
+<w:styles xmlns:mc="http://schemas.openxmlformats.org/markup-compatibility/2006" xmlns:r="http://schemas.openxmlformats.org/officeDocument/2006/relationships" xmlns:w="http://schemas.openxmlformats.org/wordprocessingml/2006/main" xmlns:w14="http://schemas.microsoft.com/office/word/2010/wordml" xmlns:w15="http://schemas.microsoft.com/office/word/2012/wordml" xmlns:w16cex="http://schemas.microsoft.com/office/word/2018/wordml/cex" xmlns:w16cid="http://schemas.microsoft.com/office/word/2016/wordml/cid" xmlns:w16="http://schemas.microsoft.com/office/word/2018/wordml" xmlns:w16sdtdh="http://schemas.microsoft.com/office/word/2020/wordml/sdtdatahash" xmlns:w16se="http://schemas.microsoft.com/office/word/2015/wordml/symex" mc:Ignorable="w14 w15 w16se w16cid w16 w16cex w16sdtdh">
   <w:docDefaults>
     <w:rPrDefault>
       <w:rPr>
@@ -25845,7 +26369,7 @@
       </w:pPr>
     </w:pPrDefault>
   </w:docDefaults>
-  <w:latentStyles w:defLockedState="0" w:defUIPriority="99" w:defSemiHidden="0" w:defUnhideWhenUsed="0" w:defQFormat="0" w:count="371">
+  <w:latentStyles w:defLockedState="0" w:defUIPriority="99" w:defSemiHidden="0" w:defUnhideWhenUsed="0" w:defQFormat="0" w:count="376">
     <w:lsdException w:name="Normal" w:uiPriority="0" w:qFormat="1"/>
     <w:lsdException w:name="heading 1" w:uiPriority="9" w:qFormat="1"/>
     <w:lsdException w:name="heading 2" w:semiHidden="1" w:uiPriority="0" w:unhideWhenUsed="1" w:qFormat="1"/>
@@ -26217,6 +26741,11 @@
     <w:lsdException w:name="List Table 5 Dark Accent 6" w:uiPriority="50"/>
     <w:lsdException w:name="List Table 6 Colorful Accent 6" w:uiPriority="51"/>
     <w:lsdException w:name="List Table 7 Colorful Accent 6" w:uiPriority="52"/>
+    <w:lsdException w:name="Mention" w:semiHidden="1" w:unhideWhenUsed="1"/>
+    <w:lsdException w:name="Smart Hyperlink" w:semiHidden="1" w:unhideWhenUsed="1"/>
+    <w:lsdException w:name="Hashtag" w:semiHidden="1" w:unhideWhenUsed="1"/>
+    <w:lsdException w:name="Unresolved Mention" w:semiHidden="1" w:unhideWhenUsed="1"/>
+    <w:lsdException w:name="Smart Link" w:semiHidden="1" w:unhideWhenUsed="1"/>
   </w:latentStyles>
   <w:style w:type="paragraph" w:default="1" w:styleId="Normal">
     <w:name w:val="Normal"/>
@@ -26763,6 +27292,74 @@
       <w:vertAlign w:val="superscript"/>
     </w:rPr>
   </w:style>
+  <w:style w:type="character" w:styleId="Refdecomentario">
+    <w:name w:val="annotation reference"/>
+    <w:basedOn w:val="Fuentedeprrafopredeter"/>
+    <w:uiPriority w:val="99"/>
+    <w:semiHidden/>
+    <w:unhideWhenUsed/>
+    <w:rsid w:val="008B17F8"/>
+    <w:rPr>
+      <w:sz w:val="16"/>
+      <w:szCs w:val="16"/>
+    </w:rPr>
+  </w:style>
+  <w:style w:type="paragraph" w:styleId="Textocomentario">
+    <w:name w:val="annotation text"/>
+    <w:basedOn w:val="Normal"/>
+    <w:link w:val="TextocomentarioCar"/>
+    <w:uiPriority w:val="99"/>
+    <w:semiHidden/>
+    <w:unhideWhenUsed/>
+    <w:rsid w:val="008B17F8"/>
+    <w:pPr>
+      <w:spacing w:line="240" w:lineRule="auto"/>
+    </w:pPr>
+    <w:rPr>
+      <w:sz w:val="20"/>
+      <w:szCs w:val="20"/>
+    </w:rPr>
+  </w:style>
+  <w:style w:type="character" w:customStyle="1" w:styleId="TextocomentarioCar">
+    <w:name w:val="Texto comentario Car"/>
+    <w:basedOn w:val="Fuentedeprrafopredeter"/>
+    <w:link w:val="Textocomentario"/>
+    <w:uiPriority w:val="99"/>
+    <w:semiHidden/>
+    <w:rsid w:val="008B17F8"/>
+    <w:rPr>
+      <w:sz w:val="20"/>
+      <w:szCs w:val="20"/>
+    </w:rPr>
+  </w:style>
+  <w:style w:type="paragraph" w:styleId="Asuntodelcomentario">
+    <w:name w:val="annotation subject"/>
+    <w:basedOn w:val="Textocomentario"/>
+    <w:next w:val="Textocomentario"/>
+    <w:link w:val="AsuntodelcomentarioCar"/>
+    <w:uiPriority w:val="99"/>
+    <w:semiHidden/>
+    <w:unhideWhenUsed/>
+    <w:rsid w:val="008B17F8"/>
+    <w:rPr>
+      <w:b/>
+      <w:bCs/>
+    </w:rPr>
+  </w:style>
+  <w:style w:type="character" w:customStyle="1" w:styleId="AsuntodelcomentarioCar">
+    <w:name w:val="Asunto del comentario Car"/>
+    <w:basedOn w:val="TextocomentarioCar"/>
+    <w:link w:val="Asuntodelcomentario"/>
+    <w:uiPriority w:val="99"/>
+    <w:semiHidden/>
+    <w:rsid w:val="008B17F8"/>
+    <w:rPr>
+      <w:b/>
+      <w:bCs/>
+      <w:sz w:val="20"/>
+      <w:szCs w:val="20"/>
+    </w:rPr>
+  </w:style>
 </w:styles>
 </file>
 

</xml_diff>